<commit_message>
- installer fixed to install CompilerTasks in 3.0 directory - User.docx updated to 3.0
git-tfs-id: [http://falcon:8080/tfs/Projects]$/Phalanger/Main;C2192
</commit_message>
<xml_diff>
--- a/Documentation/User/User.docx
+++ b/Documentation/User/User.docx
@@ -4,7 +4,7 @@
   <w:body>
     <w:p>
       <w:pPr>
-        <w:pStyle w:val="Title"/>
+        <w:pStyle w:val="Nzev"/>
         <w:rPr>
           <w:lang w:val="en-US"/>
         </w:rPr>
@@ -12,7 +12,7 @@
     </w:p>
     <w:p>
       <w:pPr>
-        <w:pStyle w:val="Title"/>
+        <w:pStyle w:val="Nzev"/>
         <w:rPr>
           <w:lang w:val="en-US"/>
         </w:rPr>
@@ -20,7 +20,7 @@
     </w:p>
     <w:p>
       <w:pPr>
-        <w:pStyle w:val="Title"/>
+        <w:pStyle w:val="Nzev"/>
         <w:rPr>
           <w:lang w:val="en-US"/>
         </w:rPr>
@@ -28,7 +28,7 @@
     </w:p>
     <w:p>
       <w:pPr>
-        <w:pStyle w:val="Title"/>
+        <w:pStyle w:val="Nzev"/>
         <w:rPr>
           <w:lang w:val="en-US"/>
         </w:rPr>
@@ -36,7 +36,7 @@
     </w:p>
     <w:p>
       <w:pPr>
-        <w:pStyle w:val="Title"/>
+        <w:pStyle w:val="Nzev"/>
         <w:rPr>
           <w:sz w:val="72"/>
           <w:lang w:val="en-US"/>
@@ -57,7 +57,7 @@
     </w:p>
     <w:p>
       <w:pPr>
-        <w:pStyle w:val="Subtitle"/>
+        <w:pStyle w:val="Podtitul"/>
         <w:rPr>
           <w:lang w:val="en-US"/>
         </w:rPr>
@@ -71,7 +71,7 @@
     </w:p>
     <w:p>
       <w:pPr>
-        <w:pStyle w:val="TOCHeading"/>
+        <w:pStyle w:val="Nadpisobsahu"/>
       </w:pPr>
       <w:r>
         <w:lastRenderedPageBreak/>
@@ -80,7 +80,7 @@
     </w:p>
     <w:p>
       <w:pPr>
-        <w:pStyle w:val="TOC1"/>
+        <w:pStyle w:val="Obsah1"/>
         <w:tabs>
           <w:tab w:val="left" w:pos="480"/>
         </w:tabs>
@@ -106,7 +106,7 @@
       <w:hyperlink w:anchor="_Toc287376440" w:history="1">
         <w:r>
           <w:rPr>
-            <w:rStyle w:val="Hyperlink"/>
+            <w:rStyle w:val="Hypertextovodkaz"/>
             <w:noProof/>
             <w:lang w:val="en-US"/>
           </w:rPr>
@@ -126,7 +126,7 @@
         </w:r>
         <w:r>
           <w:rPr>
-            <w:rStyle w:val="Hyperlink"/>
+            <w:rStyle w:val="Hypertextovodkaz"/>
             <w:noProof/>
             <w:lang w:val="en-US"/>
           </w:rPr>
@@ -134,14 +134,14 @@
         </w:r>
         <w:r>
           <w:rPr>
-            <w:rStyle w:val="Hyperlink"/>
+            <w:rStyle w:val="Hypertextovodkaz"/>
             <w:noProof/>
           </w:rPr>
           <w:t>with</w:t>
         </w:r>
         <w:r>
           <w:rPr>
-            <w:rStyle w:val="Hyperlink"/>
+            <w:rStyle w:val="Hypertextovodkaz"/>
             <w:noProof/>
             <w:lang w:val="en-US"/>
           </w:rPr>
@@ -199,7 +199,7 @@
     </w:p>
     <w:p>
       <w:pPr>
-        <w:pStyle w:val="TOC2"/>
+        <w:pStyle w:val="Obsah2"/>
         <w:tabs>
           <w:tab w:val="left" w:pos="720"/>
           <w:tab w:val="right" w:leader="dot" w:pos="9627"/>
@@ -215,7 +215,7 @@
       <w:hyperlink w:anchor="_Toc287376441" w:history="1">
         <w:r>
           <w:rPr>
-            <w:rStyle w:val="Hyperlink"/>
+            <w:rStyle w:val="Hypertextovodkaz"/>
             <w:noProof/>
           </w:rPr>
           <w:t>2.1</w:t>
@@ -232,7 +232,7 @@
         </w:r>
         <w:r>
           <w:rPr>
-            <w:rStyle w:val="Hyperlink"/>
+            <w:rStyle w:val="Hypertextovodkaz"/>
             <w:noProof/>
           </w:rPr>
           <w:t>Specifications</w:t>
@@ -289,7 +289,7 @@
     </w:p>
     <w:p>
       <w:pPr>
-        <w:pStyle w:val="TOC3"/>
+        <w:pStyle w:val="Obsah3"/>
         <w:tabs>
           <w:tab w:val="left" w:pos="1200"/>
           <w:tab w:val="right" w:leader="dot" w:pos="9627"/>
@@ -306,7 +306,7 @@
       <w:hyperlink w:anchor="_Toc287376442" w:history="1">
         <w:r>
           <w:rPr>
-            <w:rStyle w:val="Hyperlink"/>
+            <w:rStyle w:val="Hypertextovodkaz"/>
             <w:noProof/>
             <w:lang w:val="en-US"/>
           </w:rPr>
@@ -325,7 +325,7 @@
         </w:r>
         <w:r>
           <w:rPr>
-            <w:rStyle w:val="Hyperlink"/>
+            <w:rStyle w:val="Hypertextovodkaz"/>
             <w:noProof/>
             <w:lang w:val="en-US"/>
           </w:rPr>
@@ -383,7 +383,7 @@
     </w:p>
     <w:p>
       <w:pPr>
-        <w:pStyle w:val="TOC3"/>
+        <w:pStyle w:val="Obsah3"/>
         <w:tabs>
           <w:tab w:val="left" w:pos="1200"/>
           <w:tab w:val="right" w:leader="dot" w:pos="9627"/>
@@ -400,7 +400,7 @@
       <w:hyperlink w:anchor="_Toc287376443" w:history="1">
         <w:r>
           <w:rPr>
-            <w:rStyle w:val="Hyperlink"/>
+            <w:rStyle w:val="Hypertextovodkaz"/>
             <w:noProof/>
             <w:lang w:val="en-US"/>
           </w:rPr>
@@ -419,7 +419,7 @@
         </w:r>
         <w:r>
           <w:rPr>
-            <w:rStyle w:val="Hyperlink"/>
+            <w:rStyle w:val="Hypertextovodkaz"/>
             <w:noProof/>
             <w:lang w:val="en-US"/>
           </w:rPr>
@@ -477,7 +477,7 @@
     </w:p>
     <w:p>
       <w:pPr>
-        <w:pStyle w:val="TOC2"/>
+        <w:pStyle w:val="Obsah2"/>
         <w:tabs>
           <w:tab w:val="left" w:pos="720"/>
           <w:tab w:val="right" w:leader="dot" w:pos="9627"/>
@@ -493,7 +493,7 @@
       <w:hyperlink w:anchor="_Toc287376444" w:history="1">
         <w:r>
           <w:rPr>
-            <w:rStyle w:val="Hyperlink"/>
+            <w:rStyle w:val="Hypertextovodkaz"/>
             <w:noProof/>
           </w:rPr>
           <w:t>2.2</w:t>
@@ -510,7 +510,7 @@
         </w:r>
         <w:r>
           <w:rPr>
-            <w:rStyle w:val="Hyperlink"/>
+            <w:rStyle w:val="Hypertextovodkaz"/>
             <w:noProof/>
           </w:rPr>
           <w:t>Introduction to Phalanger</w:t>
@@ -567,7 +567,7 @@
     </w:p>
     <w:p>
       <w:pPr>
-        <w:pStyle w:val="TOC2"/>
+        <w:pStyle w:val="Obsah2"/>
         <w:tabs>
           <w:tab w:val="left" w:pos="720"/>
           <w:tab w:val="right" w:leader="dot" w:pos="9627"/>
@@ -583,7 +583,7 @@
       <w:hyperlink w:anchor="_Toc287376445" w:history="1">
         <w:r>
           <w:rPr>
-            <w:rStyle w:val="Hyperlink"/>
+            <w:rStyle w:val="Hypertextovodkaz"/>
             <w:noProof/>
           </w:rPr>
           <w:t>2.3</w:t>
@@ -600,7 +600,7 @@
         </w:r>
         <w:r>
           <w:rPr>
-            <w:rStyle w:val="Hyperlink"/>
+            <w:rStyle w:val="Hypertextovodkaz"/>
             <w:noProof/>
           </w:rPr>
           <w:t>Sample Applications</w:t>
@@ -657,7 +657,7 @@
     </w:p>
     <w:p>
       <w:pPr>
-        <w:pStyle w:val="TOC1"/>
+        <w:pStyle w:val="Obsah1"/>
         <w:tabs>
           <w:tab w:val="left" w:pos="480"/>
         </w:tabs>
@@ -674,7 +674,7 @@
       <w:hyperlink w:anchor="_Toc287376446" w:history="1">
         <w:r>
           <w:rPr>
-            <w:rStyle w:val="Hyperlink"/>
+            <w:rStyle w:val="Hypertextovodkaz"/>
             <w:noProof/>
             <w:lang w:val="en-US"/>
           </w:rPr>
@@ -694,7 +694,7 @@
         </w:r>
         <w:r>
           <w:rPr>
-            <w:rStyle w:val="Hyperlink"/>
+            <w:rStyle w:val="Hypertextovodkaz"/>
             <w:noProof/>
           </w:rPr>
           <w:t>Installation</w:t>
@@ -751,7 +751,7 @@
     </w:p>
     <w:p>
       <w:pPr>
-        <w:pStyle w:val="TOC2"/>
+        <w:pStyle w:val="Obsah2"/>
         <w:tabs>
           <w:tab w:val="left" w:pos="720"/>
           <w:tab w:val="right" w:leader="dot" w:pos="9627"/>
@@ -767,7 +767,7 @@
       <w:hyperlink w:anchor="_Toc287376447" w:history="1">
         <w:r>
           <w:rPr>
-            <w:rStyle w:val="Hyperlink"/>
+            <w:rStyle w:val="Hypertextovodkaz"/>
             <w:noProof/>
           </w:rPr>
           <w:t>3.1</w:t>
@@ -784,7 +784,7 @@
         </w:r>
         <w:r>
           <w:rPr>
-            <w:rStyle w:val="Hyperlink"/>
+            <w:rStyle w:val="Hypertextovodkaz"/>
             <w:noProof/>
           </w:rPr>
           <w:t>IIS 7 &amp; 7.5 (Integrated Pipeline) manual Web Site setup</w:t>
@@ -841,7 +841,7 @@
     </w:p>
     <w:p>
       <w:pPr>
-        <w:pStyle w:val="TOC1"/>
+        <w:pStyle w:val="Obsah1"/>
         <w:tabs>
           <w:tab w:val="left" w:pos="480"/>
         </w:tabs>
@@ -858,7 +858,7 @@
       <w:hyperlink w:anchor="_Toc287376448" w:history="1">
         <w:r>
           <w:rPr>
-            <w:rStyle w:val="Hyperlink"/>
+            <w:rStyle w:val="Hypertextovodkaz"/>
             <w:noProof/>
             <w:lang w:val="en-US"/>
           </w:rPr>
@@ -878,7 +878,7 @@
         </w:r>
         <w:r>
           <w:rPr>
-            <w:rStyle w:val="Hyperlink"/>
+            <w:rStyle w:val="Hypertextovodkaz"/>
             <w:noProof/>
             <w:lang w:val="en-US"/>
           </w:rPr>
@@ -936,7 +936,7 @@
     </w:p>
     <w:p>
       <w:pPr>
-        <w:pStyle w:val="TOC2"/>
+        <w:pStyle w:val="Obsah2"/>
         <w:tabs>
           <w:tab w:val="left" w:pos="720"/>
           <w:tab w:val="right" w:leader="dot" w:pos="9627"/>
@@ -952,7 +952,7 @@
       <w:hyperlink w:anchor="_Toc287376449" w:history="1">
         <w:r>
           <w:rPr>
-            <w:rStyle w:val="Hyperlink"/>
+            <w:rStyle w:val="Hypertextovodkaz"/>
             <w:noProof/>
           </w:rPr>
           <w:t>4.1</w:t>
@@ -969,7 +969,7 @@
         </w:r>
         <w:r>
           <w:rPr>
-            <w:rStyle w:val="Hyperlink"/>
+            <w:rStyle w:val="Hypertextovodkaz"/>
             <w:noProof/>
           </w:rPr>
           <w:t>Using the Class Library and Extensions from C#</w:t>
@@ -1026,7 +1026,7 @@
     </w:p>
     <w:p>
       <w:pPr>
-        <w:pStyle w:val="TOC2"/>
+        <w:pStyle w:val="Obsah2"/>
         <w:tabs>
           <w:tab w:val="left" w:pos="720"/>
           <w:tab w:val="right" w:leader="dot" w:pos="9627"/>
@@ -1042,7 +1042,7 @@
       <w:hyperlink w:anchor="_Toc287376450" w:history="1">
         <w:r>
           <w:rPr>
-            <w:rStyle w:val="Hyperlink"/>
+            <w:rStyle w:val="Hypertextovodkaz"/>
             <w:noProof/>
           </w:rPr>
           <w:t>4.2</w:t>
@@ -1059,7 +1059,7 @@
         </w:r>
         <w:r>
           <w:rPr>
-            <w:rStyle w:val="Hyperlink"/>
+            <w:rStyle w:val="Hypertextovodkaz"/>
             <w:noProof/>
           </w:rPr>
           <w:t>Creating Phalanger Console Applications and Libraries</w:t>
@@ -1116,7 +1116,7 @@
     </w:p>
     <w:p>
       <w:pPr>
-        <w:pStyle w:val="TOC2"/>
+        <w:pStyle w:val="Obsah2"/>
         <w:tabs>
           <w:tab w:val="left" w:pos="720"/>
           <w:tab w:val="right" w:leader="dot" w:pos="9627"/>
@@ -1132,7 +1132,7 @@
       <w:hyperlink w:anchor="_Toc287376451" w:history="1">
         <w:r>
           <w:rPr>
-            <w:rStyle w:val="Hyperlink"/>
+            <w:rStyle w:val="Hypertextovodkaz"/>
             <w:noProof/>
           </w:rPr>
           <w:t>4.3</w:t>
@@ -1149,7 +1149,7 @@
         </w:r>
         <w:r>
           <w:rPr>
-            <w:rStyle w:val="Hyperlink"/>
+            <w:rStyle w:val="Hypertextovodkaz"/>
             <w:noProof/>
           </w:rPr>
           <w:t>Deploying Phalanger Web Applications</w:t>
@@ -1206,7 +1206,7 @@
     </w:p>
     <w:p>
       <w:pPr>
-        <w:pStyle w:val="TOC1"/>
+        <w:pStyle w:val="Obsah1"/>
         <w:tabs>
           <w:tab w:val="left" w:pos="480"/>
         </w:tabs>
@@ -1223,7 +1223,7 @@
       <w:hyperlink w:anchor="_Toc287376452" w:history="1">
         <w:r>
           <w:rPr>
-            <w:rStyle w:val="Hyperlink"/>
+            <w:rStyle w:val="Hypertextovodkaz"/>
             <w:noProof/>
             <w:lang w:val="en-US"/>
           </w:rPr>
@@ -1243,7 +1243,7 @@
         </w:r>
         <w:r>
           <w:rPr>
-            <w:rStyle w:val="Hyperlink"/>
+            <w:rStyle w:val="Hypertextovodkaz"/>
             <w:noProof/>
             <w:lang w:val="en-US"/>
           </w:rPr>
@@ -1330,7 +1330,7 @@
     </w:p>
     <w:p>
       <w:pPr>
-        <w:pStyle w:val="Heading1"/>
+        <w:pStyle w:val="Nadpis1"/>
         <w:rPr>
           <w:lang w:val="en-US"/>
         </w:rPr>
@@ -1364,7 +1364,7 @@
     </w:p>
     <w:p>
       <w:pPr>
-        <w:pStyle w:val="Heading2"/>
+        <w:pStyle w:val="Nadpis2"/>
       </w:pPr>
       <w:bookmarkStart w:id="2" w:name="_Toc264494065"/>
       <w:bookmarkStart w:id="3" w:name="_Toc287376441"/>
@@ -1376,7 +1376,7 @@
     </w:p>
     <w:p>
       <w:pPr>
-        <w:pStyle w:val="Heading3"/>
+        <w:pStyle w:val="Nadpis3"/>
         <w:rPr>
           <w:lang w:val="en-US"/>
         </w:rPr>
@@ -1414,13 +1414,7 @@
         <w:rPr>
           <w:lang w:val="en-US"/>
         </w:rPr>
-        <w:t>2.</w:t>
-      </w:r>
-      <w:r>
-        <w:rPr>
-          <w:lang w:val="en-US"/>
-        </w:rPr>
-        <w:t>1</w:t>
+        <w:t>3.0</w:t>
       </w:r>
       <w:r>
         <w:rPr>
@@ -1430,7 +1424,7 @@
       </w:r>
       <w:r>
         <w:rPr>
-          <w:rStyle w:val="Strong"/>
+          <w:rStyle w:val="Siln"/>
           <w:rFonts w:ascii="Verdana" w:hAnsi="Verdana"/>
           <w:sz w:val="18"/>
           <w:szCs w:val="18"/>
@@ -1440,7 +1434,7 @@
       </w:r>
       <w:r>
         <w:rPr>
-          <w:rStyle w:val="Strong"/>
+          <w:rStyle w:val="Siln"/>
           <w:rFonts w:ascii="Verdana" w:hAnsi="Verdana"/>
           <w:sz w:val="18"/>
           <w:szCs w:val="18"/>
@@ -1547,7 +1541,7 @@
       </w:r>
       <w:r>
         <w:rPr>
-          <w:rStyle w:val="Strong"/>
+          <w:rStyle w:val="Siln"/>
           <w:rFonts w:ascii="Verdana" w:hAnsi="Verdana"/>
           <w:sz w:val="18"/>
           <w:szCs w:val="18"/>
@@ -1563,7 +1557,7 @@
       </w:r>
       <w:r>
         <w:rPr>
-          <w:rStyle w:val="Strong"/>
+          <w:rStyle w:val="Siln"/>
           <w:rFonts w:ascii="Verdana" w:hAnsi="Verdana"/>
           <w:sz w:val="18"/>
           <w:szCs w:val="18"/>
@@ -1628,7 +1622,7 @@
     </w:p>
     <w:p>
       <w:pPr>
-        <w:pStyle w:val="Heading3"/>
+        <w:pStyle w:val="Nadpis3"/>
         <w:rPr>
           <w:lang w:val="en-US"/>
         </w:rPr>
@@ -1917,7 +1911,7 @@
     </w:p>
     <w:p>
       <w:pPr>
-        <w:pStyle w:val="Heading2"/>
+        <w:pStyle w:val="Nadpis2"/>
       </w:pPr>
       <w:bookmarkStart w:id="8" w:name="_Toc264494068"/>
       <w:bookmarkStart w:id="9" w:name="_Toc287376444"/>
@@ -2624,7 +2618,7 @@
     </w:p>
     <w:p>
       <w:pPr>
-        <w:pStyle w:val="Heading2"/>
+        <w:pStyle w:val="Nadpis2"/>
       </w:pPr>
       <w:bookmarkStart w:id="11" w:name="_Toc264494069"/>
       <w:bookmarkStart w:id="12" w:name="_Ref264494191"/>
@@ -3070,7 +3064,7 @@
       <w:proofErr w:type="spellStart"/>
       <w:r>
         <w:rPr>
-          <w:rStyle w:val="HTMLCode"/>
+          <w:rStyle w:val="KdHTML"/>
           <w:lang w:val="en-US"/>
         </w:rPr>
         <w:t>localhost</w:t>
@@ -3078,7 +3072,7 @@
       <w:proofErr w:type="spellEnd"/>
       <w:r>
         <w:rPr>
-          <w:rStyle w:val="HTMLCode"/>
+          <w:rStyle w:val="KdHTML"/>
           <w:lang w:val="en-US"/>
         </w:rPr>
         <w:t>/</w:t>
@@ -3086,7 +3080,7 @@
       <w:proofErr w:type="spellStart"/>
       <w:r>
         <w:rPr>
-          <w:rStyle w:val="HTMLCode"/>
+          <w:rStyle w:val="KdHTML"/>
           <w:lang w:val="en-US"/>
         </w:rPr>
         <w:t>Phalanger_SimpleScripts</w:t>
@@ -3094,7 +3088,7 @@
       <w:proofErr w:type="spellEnd"/>
       <w:r>
         <w:rPr>
-          <w:rStyle w:val="HTMLCode"/>
+          <w:rStyle w:val="KdHTML"/>
           <w:lang w:val="en-US"/>
         </w:rPr>
         <w:t>/</w:t>
@@ -3214,7 +3208,7 @@
       <w:proofErr w:type="gramStart"/>
       <w:r>
         <w:rPr>
-          <w:rStyle w:val="HTMLCode"/>
+          <w:rStyle w:val="KdHTML"/>
           <w:lang w:val="en-US"/>
         </w:rPr>
         <w:t>localhost</w:t>
@@ -3222,7 +3216,7 @@
       <w:proofErr w:type="spellEnd"/>
       <w:r>
         <w:rPr>
-          <w:rStyle w:val="HTMLCode"/>
+          <w:rStyle w:val="KdHTML"/>
           <w:lang w:val="en-US"/>
         </w:rPr>
         <w:t>/</w:t>
@@ -3230,7 +3224,7 @@
       <w:proofErr w:type="spellStart"/>
       <w:r>
         <w:rPr>
-          <w:rStyle w:val="HTMLCode"/>
+          <w:rStyle w:val="KdHTML"/>
           <w:lang w:val="en-US"/>
         </w:rPr>
         <w:t>Phalanger_Tests</w:t>
@@ -3239,7 +3233,7 @@
       <w:proofErr w:type="gramEnd"/>
       <w:r>
         <w:rPr>
-          <w:rStyle w:val="HTMLCode"/>
+          <w:rStyle w:val="KdHTML"/>
           <w:lang w:val="en-US"/>
         </w:rPr>
         <w:t>/</w:t>
@@ -3284,7 +3278,7 @@
       <w:proofErr w:type="spellStart"/>
       <w:r>
         <w:rPr>
-          <w:rStyle w:val="HTMLCode"/>
+          <w:rStyle w:val="KdHTML"/>
           <w:lang w:val="en-US"/>
         </w:rPr>
         <w:t>localhost</w:t>
@@ -3292,14 +3286,14 @@
       <w:proofErr w:type="spellEnd"/>
       <w:r>
         <w:rPr>
-          <w:rStyle w:val="HTMLCode"/>
+          <w:rStyle w:val="KdHTML"/>
           <w:lang w:val="en-US"/>
         </w:rPr>
         <w:t>/Phalanger_ASP.NET</w:t>
       </w:r>
       <w:r>
         <w:rPr>
-          <w:rStyle w:val="HTMLCode"/>
+          <w:rStyle w:val="KdHTML"/>
           <w:lang w:val="en-US"/>
         </w:rPr>
         <w:t>/</w:t>
@@ -3425,7 +3419,7 @@
       </w:pPr>
       <w:r>
         <w:rPr>
-          <w:rStyle w:val="HTMLCode"/>
+          <w:rStyle w:val="KdHTML"/>
           <w:rFonts w:ascii="Courier" w:hAnsi="Courier"/>
           <w:sz w:val="16"/>
           <w:szCs w:val="16"/>
@@ -3436,7 +3430,7 @@
       <w:proofErr w:type="spellStart"/>
       <w:r>
         <w:rPr>
-          <w:rStyle w:val="HTMLCode"/>
+          <w:rStyle w:val="KdHTML"/>
           <w:rFonts w:ascii="Courier" w:hAnsi="Courier"/>
           <w:sz w:val="16"/>
           <w:szCs w:val="16"/>
@@ -3544,7 +3538,7 @@
           <w:szCs w:val="18"/>
           <w:lang w:val="en-US"/>
         </w:rPr>
-        <w:t xml:space="preserve">ion takes advantage of Windows Forms 2.0 (classes in the </w:t>
+        <w:t xml:space="preserve">ion takes advantage of Windows Forms (classes in the </w:t>
       </w:r>
       <w:proofErr w:type="spellStart"/>
       <w:r>
@@ -3599,7 +3593,27 @@
           <w:szCs w:val="18"/>
           <w:lang w:val="en-US"/>
         </w:rPr>
-        <w:t>A console application demonstrating the support of .NET 2.0 Generics and LINQ</w:t>
+        <w:t xml:space="preserve">A console application demonstrating the support of .NET </w:t>
+      </w:r>
+      <w:r>
+        <w:rPr>
+          <w:rFonts w:ascii="Verdana" w:hAnsi="Verdana"/>
+          <w:b/>
+          <w:sz w:val="18"/>
+          <w:szCs w:val="18"/>
+          <w:lang w:val="en-US"/>
+        </w:rPr>
+        <w:t>4</w:t>
+      </w:r>
+      <w:r>
+        <w:rPr>
+          <w:rFonts w:ascii="Verdana" w:hAnsi="Verdana"/>
+          <w:b/>
+          <w:sz w:val="18"/>
+          <w:szCs w:val="18"/>
+          <w:lang w:val="en-US"/>
+        </w:rPr>
+        <w:t>.0 Generics and LINQ</w:t>
       </w:r>
     </w:p>
     <w:p>
@@ -3618,9 +3632,8 @@
           <w:szCs w:val="18"/>
           <w:lang w:val="en-US"/>
         </w:rPr>
-        <w:t xml:space="preserve">Phalanger 2.0 can produce, consume, and extend generic types! Also supported are generic methods, generic delegates, and a basic LINQ (Language </w:t>
-      </w:r>
-      <w:proofErr w:type="spellStart"/>
+        <w:t xml:space="preserve">Phalanger </w:t>
+      </w:r>
       <w:r>
         <w:rPr>
           <w:rFonts w:ascii="Verdana" w:hAnsi="Verdana"/>
@@ -3628,9 +3641,8 @@
           <w:szCs w:val="18"/>
           <w:lang w:val="en-US"/>
         </w:rPr>
-        <w:t>INtegrated</w:t>
-      </w:r>
-      <w:proofErr w:type="spellEnd"/>
+        <w:t>3</w:t>
+      </w:r>
       <w:r>
         <w:rPr>
           <w:rFonts w:ascii="Verdana" w:hAnsi="Verdana"/>
@@ -3638,7 +3650,25 @@
           <w:szCs w:val="18"/>
           <w:lang w:val="en-US"/>
         </w:rPr>
-        <w:t xml:space="preserve"> Query).</w:t>
+        <w:t>.0 can produce, consume, and extend generic types! Also supported are generic methods, generic delegates, and a basic LINQ (Language I</w:t>
+      </w:r>
+      <w:r>
+        <w:rPr>
+          <w:rFonts w:ascii="Verdana" w:hAnsi="Verdana"/>
+          <w:sz w:val="18"/>
+          <w:szCs w:val="18"/>
+          <w:lang w:val="en-US"/>
+        </w:rPr>
+        <w:t>n</w:t>
+      </w:r>
+      <w:r>
+        <w:rPr>
+          <w:rFonts w:ascii="Verdana" w:hAnsi="Verdana"/>
+          <w:sz w:val="18"/>
+          <w:szCs w:val="18"/>
+          <w:lang w:val="en-US"/>
+        </w:rPr>
+        <w:t>tegrated Query).</w:t>
       </w:r>
     </w:p>
     <w:p>
@@ -3773,7 +3803,7 @@
       </w:r>
       <w:r>
         <w:rPr>
-          <w:rStyle w:val="HTMLCode"/>
+          <w:rStyle w:val="KdHTML"/>
           <w:lang w:val="en-US"/>
         </w:rPr>
         <w:t>{Install Directory}\Samples\Extensions\Extensions.sln</w:t>
@@ -3928,7 +3958,7 @@
           <w:szCs w:val="16"/>
           <w:lang w:val="en-US"/>
         </w:rPr>
-        <w:t>, Version=2.</w:t>
+        <w:t>, Version=</w:t>
       </w:r>
       <w:r>
         <w:rPr>
@@ -3937,7 +3967,7 @@
           <w:szCs w:val="16"/>
           <w:lang w:val="en-US"/>
         </w:rPr>
-        <w:t>1</w:t>
+        <w:t>3.0</w:t>
       </w:r>
       <w:r>
         <w:rPr>
@@ -4171,7 +4201,16 @@
           <w:szCs w:val="16"/>
           <w:lang w:val="en-US"/>
         </w:rPr>
-        <w:t>, Version=2.1</w:t>
+        <w:t>, Version=</w:t>
+      </w:r>
+      <w:r>
+        <w:rPr>
+          <w:rFonts w:ascii="Courier" w:hAnsi="Courier"/>
+          <w:sz w:val="14"/>
+          <w:szCs w:val="16"/>
+          <w:lang w:val="en-US"/>
+        </w:rPr>
+        <w:t>3.0</w:t>
       </w:r>
       <w:r>
         <w:rPr>
@@ -4373,7 +4412,7 @@
           <w:szCs w:val="16"/>
           <w:lang w:val="en-US"/>
         </w:rPr>
-        <w:t>, Version=2.</w:t>
+        <w:t>, Version=</w:t>
       </w:r>
       <w:r>
         <w:rPr>
@@ -4382,7 +4421,7 @@
           <w:szCs w:val="16"/>
           <w:lang w:val="en-US"/>
         </w:rPr>
-        <w:t>1</w:t>
+        <w:t>3.0</w:t>
       </w:r>
       <w:r>
         <w:rPr>
@@ -4436,7 +4475,7 @@
     </w:p>
     <w:p>
       <w:pPr>
-        <w:pStyle w:val="Heading1"/>
+        <w:pStyle w:val="Nadpis1"/>
         <w:rPr>
           <w:lang w:val="en-US"/>
         </w:rPr>
@@ -4460,7 +4499,7 @@
       </w:pPr>
       <w:r>
         <w:rPr>
-          <w:rStyle w:val="Strong"/>
+          <w:rStyle w:val="Siln"/>
           <w:rFonts w:ascii="Verdana" w:hAnsi="Verdana"/>
           <w:sz w:val="18"/>
           <w:szCs w:val="18"/>
@@ -4470,7 +4509,7 @@
       </w:r>
       <w:r>
         <w:rPr>
-          <w:rStyle w:val="Strong"/>
+          <w:rStyle w:val="Siln"/>
           <w:rFonts w:ascii="Verdana" w:hAnsi="Verdana"/>
           <w:sz w:val="18"/>
           <w:szCs w:val="18"/>
@@ -4480,7 +4519,7 @@
       </w:r>
       <w:r>
         <w:rPr>
-          <w:rStyle w:val="Strong"/>
+          <w:rStyle w:val="Siln"/>
           <w:rFonts w:ascii="Verdana" w:hAnsi="Verdana"/>
           <w:sz w:val="18"/>
           <w:szCs w:val="18"/>
@@ -4490,7 +4529,7 @@
       </w:r>
       <w:r>
         <w:rPr>
-          <w:rStyle w:val="Strong"/>
+          <w:rStyle w:val="Siln"/>
           <w:rFonts w:ascii="Verdana" w:hAnsi="Verdana"/>
           <w:sz w:val="18"/>
           <w:szCs w:val="18"/>
@@ -4500,7 +4539,7 @@
       </w:r>
       <w:r>
         <w:rPr>
-          <w:rStyle w:val="Strong"/>
+          <w:rStyle w:val="Siln"/>
           <w:rFonts w:ascii="Verdana" w:hAnsi="Verdana"/>
           <w:sz w:val="18"/>
           <w:szCs w:val="18"/>
@@ -4510,7 +4549,7 @@
       </w:r>
       <w:r>
         <w:rPr>
-          <w:rStyle w:val="Strong"/>
+          <w:rStyle w:val="Siln"/>
           <w:rFonts w:ascii="Verdana" w:hAnsi="Verdana"/>
           <w:sz w:val="18"/>
           <w:szCs w:val="18"/>
@@ -4520,7 +4559,7 @@
       </w:r>
       <w:r>
         <w:rPr>
-          <w:rStyle w:val="Strong"/>
+          <w:rStyle w:val="Siln"/>
           <w:rFonts w:ascii="Verdana" w:hAnsi="Verdana"/>
           <w:sz w:val="18"/>
           <w:szCs w:val="18"/>
@@ -4530,7 +4569,7 @@
       </w:r>
       <w:r>
         <w:rPr>
-          <w:rStyle w:val="Strong"/>
+          <w:rStyle w:val="Siln"/>
           <w:rFonts w:ascii="Verdana" w:hAnsi="Verdana"/>
           <w:sz w:val="18"/>
           <w:szCs w:val="18"/>
@@ -4540,7 +4579,7 @@
       </w:r>
       <w:r>
         <w:rPr>
-          <w:rStyle w:val="Strong"/>
+          <w:rStyle w:val="Siln"/>
           <w:rFonts w:ascii="Verdana" w:hAnsi="Verdana"/>
           <w:sz w:val="18"/>
           <w:szCs w:val="18"/>
@@ -4550,7 +4589,7 @@
       </w:r>
       <w:r>
         <w:rPr>
-          <w:rStyle w:val="Strong"/>
+          <w:rStyle w:val="Siln"/>
           <w:rFonts w:ascii="Verdana" w:hAnsi="Verdana"/>
           <w:sz w:val="18"/>
           <w:szCs w:val="18"/>
@@ -4560,7 +4599,7 @@
       </w:r>
       <w:r>
         <w:rPr>
-          <w:rStyle w:val="Strong"/>
+          <w:rStyle w:val="Siln"/>
           <w:rFonts w:ascii="Verdana" w:hAnsi="Verdana"/>
           <w:sz w:val="18"/>
           <w:szCs w:val="18"/>
@@ -4644,9 +4683,8 @@
           <w:b/>
           <w:bCs/>
           <w:sz w:val="14"/>
-          <w:lang w:val="en-US"/>
-        </w:rPr>
-        <w:t>Error! Reference source not found.</w:t>
+        </w:rPr>
+        <w:t>Chyba! Nenalezen zdroj odkazů.</w:t>
       </w:r>
       <w:r>
         <w:rPr>
@@ -4758,7 +4796,7 @@
       </w:r>
       <w:r>
         <w:rPr>
-          <w:rStyle w:val="Emphasis"/>
+          <w:rStyle w:val="Zvraznn"/>
           <w:rFonts w:ascii="Verdana" w:hAnsi="Verdana"/>
           <w:sz w:val="18"/>
           <w:szCs w:val="18"/>
@@ -4788,7 +4826,7 @@
       </w:pPr>
       <w:r>
         <w:rPr>
-          <w:rStyle w:val="HTMLCode"/>
+          <w:rStyle w:val="KdHTML"/>
           <w:lang w:val="en-US"/>
         </w:rPr>
         <w:t>$</w:t>
@@ -4796,7 +4834,7 @@
       <w:proofErr w:type="spellStart"/>
       <w:r>
         <w:rPr>
-          <w:rStyle w:val="HTMLCode"/>
+          <w:rStyle w:val="KdHTML"/>
           <w:lang w:val="en-US"/>
         </w:rPr>
         <w:t>WinDir</w:t>
@@ -4804,56 +4842,56 @@
       <w:proofErr w:type="spellEnd"/>
       <w:r>
         <w:rPr>
-          <w:rStyle w:val="HTMLCode"/>
+          <w:rStyle w:val="KdHTML"/>
           <w:lang w:val="en-US"/>
         </w:rPr>
         <w:t>$\Microsoft.NET\Framework\v</w:t>
       </w:r>
       <w:r>
         <w:rPr>
-          <w:rStyle w:val="HTMLCode"/>
+          <w:rStyle w:val="KdHTML"/>
           <w:lang w:val="en-US"/>
         </w:rPr>
         <w:t>4</w:t>
       </w:r>
       <w:r>
         <w:rPr>
-          <w:rStyle w:val="HTMLCode"/>
+          <w:rStyle w:val="KdHTML"/>
           <w:lang w:val="en-US"/>
         </w:rPr>
         <w:t>.</w:t>
       </w:r>
       <w:r>
         <w:rPr>
-          <w:rStyle w:val="HTMLCode"/>
+          <w:rStyle w:val="KdHTML"/>
           <w:lang w:val="en-US"/>
         </w:rPr>
         <w:t>0</w:t>
       </w:r>
       <w:r>
         <w:rPr>
-          <w:rStyle w:val="HTMLCode"/>
+          <w:rStyle w:val="KdHTML"/>
           <w:lang w:val="en-US"/>
         </w:rPr>
         <w:t>.</w:t>
       </w:r>
       <w:r>
         <w:rPr>
-          <w:rStyle w:val="HTMLCode"/>
+          <w:rStyle w:val="KdHTML"/>
           <w:lang w:val="en-US"/>
         </w:rPr>
         <w:t>xxx</w:t>
       </w:r>
       <w:r>
         <w:rPr>
-          <w:rStyle w:val="HTMLCode"/>
+          <w:rStyle w:val="KdHTML"/>
           <w:lang w:val="en-US"/>
         </w:rPr>
         <w:t>\CONFIG</w:t>
       </w:r>
       <w:r>
         <w:rPr>
-          <w:rStyle w:val="HTMLCode"/>
+          <w:rStyle w:val="KdHTML"/>
           <w:lang w:val="en-US"/>
         </w:rPr>
         <w:t>\</w:t>
@@ -4874,7 +4912,7 @@
       </w:pPr>
       <w:r>
         <w:rPr>
-          <w:rStyle w:val="HTMLCode"/>
+          <w:rStyle w:val="KdHTML"/>
           <w:lang w:val="en-US"/>
         </w:rPr>
         <w:t>$</w:t>
@@ -4882,7 +4920,7 @@
       <w:proofErr w:type="spellStart"/>
       <w:r>
         <w:rPr>
-          <w:rStyle w:val="HTMLCode"/>
+          <w:rStyle w:val="KdHTML"/>
           <w:lang w:val="en-US"/>
         </w:rPr>
         <w:t>WinDir</w:t>
@@ -4890,56 +4928,56 @@
       <w:proofErr w:type="spellEnd"/>
       <w:r>
         <w:rPr>
-          <w:rStyle w:val="HTMLCode"/>
+          <w:rStyle w:val="KdHTML"/>
           <w:lang w:val="en-US"/>
         </w:rPr>
         <w:t>$\Microsoft.NET\Framework</w:t>
       </w:r>
       <w:r>
         <w:rPr>
-          <w:rStyle w:val="HTMLCode"/>
+          <w:rStyle w:val="KdHTML"/>
           <w:lang w:val="en-US"/>
         </w:rPr>
         <w:t>64</w:t>
       </w:r>
       <w:r>
         <w:rPr>
-          <w:rStyle w:val="HTMLCode"/>
+          <w:rStyle w:val="KdHTML"/>
           <w:lang w:val="en-US"/>
         </w:rPr>
         <w:t>\v</w:t>
       </w:r>
       <w:r>
         <w:rPr>
-          <w:rStyle w:val="HTMLCode"/>
+          <w:rStyle w:val="KdHTML"/>
           <w:lang w:val="en-US"/>
         </w:rPr>
         <w:t>4</w:t>
       </w:r>
       <w:r>
         <w:rPr>
-          <w:rStyle w:val="HTMLCode"/>
+          <w:rStyle w:val="KdHTML"/>
           <w:lang w:val="en-US"/>
         </w:rPr>
         <w:t>.0.</w:t>
       </w:r>
       <w:r>
         <w:rPr>
-          <w:rStyle w:val="HTMLCode"/>
+          <w:rStyle w:val="KdHTML"/>
           <w:lang w:val="en-US"/>
         </w:rPr>
         <w:t>xxx</w:t>
       </w:r>
       <w:r>
         <w:rPr>
-          <w:rStyle w:val="HTMLCode"/>
+          <w:rStyle w:val="KdHTML"/>
           <w:lang w:val="en-US"/>
         </w:rPr>
         <w:t>\CONFIG</w:t>
       </w:r>
       <w:r>
         <w:rPr>
-          <w:rStyle w:val="HTMLCode"/>
+          <w:rStyle w:val="KdHTML"/>
           <w:lang w:val="en-US"/>
         </w:rPr>
         <w:t>\</w:t>
@@ -4965,7 +5003,7 @@
       </w:r>
       <w:r>
         <w:rPr>
-          <w:rStyle w:val="Emphasis"/>
+          <w:rStyle w:val="Zvraznn"/>
           <w:rFonts w:ascii="Verdana" w:hAnsi="Verdana"/>
           <w:sz w:val="18"/>
           <w:szCs w:val="18"/>
@@ -4975,7 +5013,7 @@
       </w:r>
       <w:r>
         <w:rPr>
-          <w:rStyle w:val="Emphasis"/>
+          <w:rStyle w:val="Zvraznn"/>
           <w:rFonts w:ascii="Verdana" w:hAnsi="Verdana"/>
           <w:sz w:val="18"/>
           <w:szCs w:val="18"/>
@@ -5029,7 +5067,7 @@
         <w:rPr>
           <w:b/>
         </w:rPr>
-        <w:t>2.1</w:t>
+        <w:t>3.0</w:t>
       </w:r>
       <w:r>
         <w:rPr>
@@ -5098,7 +5136,7 @@
           </w:tcPr>
           <w:p>
             <w:pPr>
-              <w:pStyle w:val="NoSpacing"/>
+              <w:pStyle w:val="Bezmezer"/>
               <w:rPr>
                 <w:lang w:val="en-US"/>
               </w:rPr>
@@ -5125,7 +5163,7 @@
           </w:tcPr>
           <w:p>
             <w:pPr>
-              <w:pStyle w:val="NoSpacing"/>
+              <w:pStyle w:val="Bezmezer"/>
               <w:rPr>
                 <w:lang w:val="en-US"/>
               </w:rPr>
@@ -5157,7 +5195,7 @@
           </w:tcPr>
           <w:p>
             <w:pPr>
-              <w:pStyle w:val="NoSpacing"/>
+              <w:pStyle w:val="Bezmezer"/>
               <w:rPr>
                 <w:rFonts w:ascii="Courier" w:hAnsi="Courier"/>
                 <w:lang w:val="en-US"/>
@@ -5186,7 +5224,7 @@
           </w:tcPr>
           <w:p>
             <w:pPr>
-              <w:pStyle w:val="NoSpacing"/>
+              <w:pStyle w:val="Bezmezer"/>
               <w:rPr>
                 <w:lang w:val="en-US"/>
               </w:rPr>
@@ -5199,7 +5237,7 @@
             </w:r>
             <w:r>
               <w:rPr>
-                <w:rStyle w:val="Emphasis"/>
+                <w:rStyle w:val="Zvraznn"/>
                 <w:rFonts w:ascii="Verdana" w:hAnsi="Verdana"/>
                 <w:sz w:val="18"/>
                 <w:szCs w:val="18"/>
@@ -5209,7 +5247,7 @@
             </w:r>
             <w:r>
               <w:rPr>
-                <w:rStyle w:val="Emphasis"/>
+                <w:rStyle w:val="Zvraznn"/>
                 <w:rFonts w:ascii="Verdana" w:hAnsi="Verdana"/>
                 <w:sz w:val="18"/>
                 <w:szCs w:val="18"/>
@@ -5225,7 +5263,7 @@
             </w:r>
             <w:r>
               <w:rPr>
-                <w:rStyle w:val="Emphasis"/>
+                <w:rStyle w:val="Zvraznn"/>
                 <w:rFonts w:ascii="Verdana" w:hAnsi="Verdana"/>
                 <w:sz w:val="18"/>
                 <w:szCs w:val="18"/>
@@ -5260,7 +5298,7 @@
           </w:tcPr>
           <w:p>
             <w:pPr>
-              <w:pStyle w:val="NoSpacing"/>
+              <w:pStyle w:val="Bezmezer"/>
               <w:rPr>
                 <w:rFonts w:ascii="Courier" w:hAnsi="Courier"/>
                 <w:lang w:val="en-US"/>
@@ -5289,7 +5327,7 @@
           </w:tcPr>
           <w:p>
             <w:pPr>
-              <w:pStyle w:val="NoSpacing"/>
+              <w:pStyle w:val="Bezmezer"/>
               <w:rPr>
                 <w:lang w:val="en-US"/>
               </w:rPr>
@@ -5321,7 +5359,7 @@
           </w:tcPr>
           <w:p>
             <w:pPr>
-              <w:pStyle w:val="NoSpacing"/>
+              <w:pStyle w:val="Bezmezer"/>
               <w:rPr>
                 <w:rFonts w:ascii="Courier" w:hAnsi="Courier"/>
                 <w:lang w:val="en-US"/>
@@ -5350,7 +5388,7 @@
           </w:tcPr>
           <w:p>
             <w:pPr>
-              <w:pStyle w:val="NoSpacing"/>
+              <w:pStyle w:val="Bezmezer"/>
               <w:rPr>
                 <w:lang w:val="en-US"/>
               </w:rPr>
@@ -5388,7 +5426,7 @@
           </w:tcPr>
           <w:p>
             <w:pPr>
-              <w:pStyle w:val="NoSpacing"/>
+              <w:pStyle w:val="Bezmezer"/>
               <w:rPr>
                 <w:rFonts w:ascii="Courier" w:hAnsi="Courier"/>
                 <w:lang w:val="en-US"/>
@@ -5417,7 +5455,7 @@
           </w:tcPr>
           <w:p>
             <w:pPr>
-              <w:pStyle w:val="NoSpacing"/>
+              <w:pStyle w:val="Bezmezer"/>
               <w:rPr>
                 <w:lang w:val="en-US"/>
               </w:rPr>
@@ -5461,7 +5499,7 @@
           </w:tcPr>
           <w:p>
             <w:pPr>
-              <w:pStyle w:val="NoSpacing"/>
+              <w:pStyle w:val="Bezmezer"/>
               <w:rPr>
                 <w:rFonts w:ascii="Courier" w:hAnsi="Courier"/>
                 <w:lang w:val="en-US"/>
@@ -5490,7 +5528,7 @@
           </w:tcPr>
           <w:p>
             <w:pPr>
-              <w:pStyle w:val="NoSpacing"/>
+              <w:pStyle w:val="Bezmezer"/>
               <w:rPr>
                 <w:lang w:val="en-US"/>
               </w:rPr>
@@ -5503,7 +5541,7 @@
             </w:r>
             <w:r>
               <w:rPr>
-                <w:rStyle w:val="Emphasis"/>
+                <w:rStyle w:val="Zvraznn"/>
                 <w:rFonts w:ascii="Verdana" w:hAnsi="Verdana"/>
                 <w:sz w:val="18"/>
                 <w:szCs w:val="18"/>
@@ -5538,7 +5576,7 @@
           </w:tcPr>
           <w:p>
             <w:pPr>
-              <w:pStyle w:val="NoSpacing"/>
+              <w:pStyle w:val="Bezmezer"/>
               <w:rPr>
                 <w:rFonts w:ascii="Courier" w:hAnsi="Courier"/>
                 <w:lang w:val="en-US"/>
@@ -5576,7 +5614,7 @@
           </w:tcPr>
           <w:p>
             <w:pPr>
-              <w:pStyle w:val="NoSpacing"/>
+              <w:pStyle w:val="Bezmezer"/>
               <w:rPr>
                 <w:lang w:val="en-US"/>
               </w:rPr>
@@ -5608,7 +5646,7 @@
           </w:tcPr>
           <w:p>
             <w:pPr>
-              <w:pStyle w:val="NoSpacing"/>
+              <w:pStyle w:val="Bezmezer"/>
               <w:rPr>
                 <w:rFonts w:ascii="Courier" w:hAnsi="Courier"/>
                 <w:lang w:val="en-US"/>
@@ -5646,7 +5684,7 @@
           </w:tcPr>
           <w:p>
             <w:pPr>
-              <w:pStyle w:val="NoSpacing"/>
+              <w:pStyle w:val="Bezmezer"/>
               <w:rPr>
                 <w:lang w:val="en-US"/>
               </w:rPr>
@@ -5669,238 +5707,70 @@
               </w:rPr>
               <w:t xml:space="preserve"> with IIS, these samples are accessible at </w:t>
             </w:r>
-            <w:r>
-              <w:rPr>
-                <w:rFonts w:ascii="Courier" w:hAnsi="Courier"/>
-                <w:sz w:val="18"/>
-                <w:szCs w:val="18"/>
-                <w:lang w:val="en-US"/>
-              </w:rPr>
-              <w:fldChar w:fldCharType="begin"/>
-            </w:r>
-            <w:r>
-              <w:rPr>
-                <w:rFonts w:ascii="Courier" w:hAnsi="Courier"/>
-                <w:sz w:val="18"/>
-                <w:szCs w:val="18"/>
-                <w:lang w:val="en-US"/>
-              </w:rPr>
-              <w:instrText xml:space="preserve"> HYPERLINK "</w:instrText>
-            </w:r>
-            <w:r>
-              <w:rPr>
-                <w:rFonts w:ascii="Courier" w:hAnsi="Courier"/>
-                <w:sz w:val="18"/>
-                <w:szCs w:val="18"/>
-                <w:lang w:val="en-US"/>
-              </w:rPr>
-              <w:instrText>http://localhost/Phalanger_SimpleScripts</w:instrText>
-            </w:r>
-            <w:r>
-              <w:rPr>
-                <w:rFonts w:ascii="Courier" w:hAnsi="Courier"/>
-                <w:sz w:val="18"/>
-                <w:szCs w:val="18"/>
-                <w:lang w:val="en-US"/>
-              </w:rPr>
-              <w:instrText xml:space="preserve">" </w:instrText>
-            </w:r>
-            <w:r>
-              <w:rPr>
-                <w:rFonts w:ascii="Courier" w:hAnsi="Courier"/>
-                <w:sz w:val="18"/>
-                <w:szCs w:val="18"/>
-                <w:lang w:val="en-US"/>
-              </w:rPr>
-              <w:fldChar w:fldCharType="separate"/>
-            </w:r>
-            <w:r>
-              <w:rPr>
-                <w:rStyle w:val="Hyperlink"/>
-                <w:rFonts w:ascii="Courier" w:hAnsi="Courier"/>
-                <w:sz w:val="18"/>
-                <w:szCs w:val="18"/>
-                <w:lang w:val="en-US"/>
-              </w:rPr>
-              <w:t>http://localhost/Phalanger_SimpleScripts</w:t>
-            </w:r>
-            <w:r>
-              <w:rPr>
-                <w:rFonts w:ascii="Courier" w:hAnsi="Courier"/>
-                <w:sz w:val="18"/>
-                <w:szCs w:val="18"/>
-                <w:lang w:val="en-US"/>
-              </w:rPr>
-              <w:fldChar w:fldCharType="end"/>
-            </w:r>
+            <w:hyperlink r:id="rId9" w:history="1">
+              <w:r>
+                <w:rPr>
+                  <w:rStyle w:val="Hypertextovodkaz"/>
+                  <w:rFonts w:ascii="Courier" w:hAnsi="Courier"/>
+                  <w:sz w:val="18"/>
+                  <w:szCs w:val="18"/>
+                  <w:lang w:val="en-US"/>
+                </w:rPr>
+                <w:t>http://localhost/Phalanger_SimpleScripts</w:t>
+              </w:r>
+            </w:hyperlink>
             <w:r>
               <w:rPr>
                 <w:lang w:val="en-US"/>
               </w:rPr>
               <w:t xml:space="preserve">, </w:t>
             </w:r>
-            <w:r>
-              <w:rPr>
-                <w:rFonts w:ascii="Courier" w:hAnsi="Courier"/>
-                <w:sz w:val="18"/>
-                <w:szCs w:val="18"/>
-                <w:lang w:val="en-US"/>
-              </w:rPr>
-              <w:fldChar w:fldCharType="begin"/>
-            </w:r>
-            <w:r>
-              <w:rPr>
-                <w:rFonts w:ascii="Courier" w:hAnsi="Courier"/>
-                <w:sz w:val="18"/>
-                <w:szCs w:val="18"/>
-                <w:lang w:val="en-US"/>
-              </w:rPr>
-              <w:instrText xml:space="preserve"> HYPERLINK "</w:instrText>
-            </w:r>
-            <w:r>
-              <w:rPr>
-                <w:rFonts w:ascii="Courier" w:hAnsi="Courier"/>
-                <w:sz w:val="18"/>
-                <w:szCs w:val="18"/>
-                <w:lang w:val="en-US"/>
-              </w:rPr>
-              <w:instrText>http://localhost/</w:instrText>
-            </w:r>
-            <w:r>
-              <w:instrText xml:space="preserve"> </w:instrText>
-            </w:r>
-            <w:r>
-              <w:rPr>
-                <w:rFonts w:ascii="Courier" w:hAnsi="Courier"/>
-                <w:sz w:val="18"/>
-                <w:szCs w:val="18"/>
-                <w:lang w:val="en-US"/>
-              </w:rPr>
-              <w:instrText>Phalanger_ASP.NET</w:instrText>
-            </w:r>
-            <w:r>
-              <w:rPr>
-                <w:rFonts w:ascii="Courier" w:hAnsi="Courier"/>
-                <w:sz w:val="18"/>
-                <w:szCs w:val="18"/>
-                <w:lang w:val="en-US"/>
-              </w:rPr>
-              <w:instrText xml:space="preserve">" </w:instrText>
-            </w:r>
-            <w:r>
-              <w:rPr>
-                <w:rFonts w:ascii="Courier" w:hAnsi="Courier"/>
-                <w:sz w:val="18"/>
-                <w:szCs w:val="18"/>
-                <w:lang w:val="en-US"/>
-              </w:rPr>
-              <w:fldChar w:fldCharType="separate"/>
-            </w:r>
-            <w:r>
-              <w:rPr>
-                <w:rStyle w:val="Hyperlink"/>
-                <w:rFonts w:ascii="Courier" w:hAnsi="Courier"/>
-                <w:sz w:val="18"/>
-                <w:szCs w:val="18"/>
-                <w:lang w:val="en-US"/>
-              </w:rPr>
-              <w:t>http://localhost/</w:t>
-            </w:r>
-            <w:r>
-              <w:rPr>
-                <w:rStyle w:val="Hyperlink"/>
-              </w:rPr>
-              <w:t xml:space="preserve"> </w:t>
-            </w:r>
-            <w:r>
-              <w:rPr>
-                <w:rStyle w:val="Hyperlink"/>
-                <w:rFonts w:ascii="Courier" w:hAnsi="Courier"/>
-                <w:sz w:val="18"/>
-                <w:szCs w:val="18"/>
-                <w:lang w:val="en-US"/>
-              </w:rPr>
-              <w:t>Phalanger_ASP.NET</w:t>
-            </w:r>
-            <w:r>
-              <w:rPr>
-                <w:rFonts w:ascii="Courier" w:hAnsi="Courier"/>
-                <w:sz w:val="18"/>
-                <w:szCs w:val="18"/>
-                <w:lang w:val="en-US"/>
-              </w:rPr>
-              <w:fldChar w:fldCharType="end"/>
-            </w:r>
+            <w:hyperlink r:id="rId10" w:history="1">
+              <w:r>
+                <w:rPr>
+                  <w:rStyle w:val="Hypertextovodkaz"/>
+                  <w:rFonts w:ascii="Courier" w:hAnsi="Courier"/>
+                  <w:sz w:val="18"/>
+                  <w:szCs w:val="18"/>
+                  <w:lang w:val="en-US"/>
+                </w:rPr>
+                <w:t>http://localhost/</w:t>
+              </w:r>
+              <w:r>
+                <w:rPr>
+                  <w:rStyle w:val="Hypertextovodkaz"/>
+                </w:rPr>
+                <w:t xml:space="preserve"> </w:t>
+              </w:r>
+              <w:r>
+                <w:rPr>
+                  <w:rStyle w:val="Hypertextovodkaz"/>
+                  <w:rFonts w:ascii="Courier" w:hAnsi="Courier"/>
+                  <w:sz w:val="18"/>
+                  <w:szCs w:val="18"/>
+                  <w:lang w:val="en-US"/>
+                </w:rPr>
+                <w:t>Phalanger_ASP.NET</w:t>
+              </w:r>
+            </w:hyperlink>
             <w:r>
               <w:rPr>
                 <w:lang w:val="en-US"/>
               </w:rPr>
               <w:t xml:space="preserve"> and </w:t>
             </w:r>
-            <w:r>
-              <w:rPr>
-                <w:rFonts w:ascii="Courier" w:hAnsi="Courier"/>
-                <w:sz w:val="18"/>
-                <w:szCs w:val="18"/>
-                <w:lang w:val="en-US"/>
-              </w:rPr>
-              <w:fldChar w:fldCharType="begin"/>
-            </w:r>
-            <w:r>
-              <w:rPr>
-                <w:rFonts w:ascii="Courier" w:hAnsi="Courier"/>
-                <w:sz w:val="18"/>
-                <w:szCs w:val="18"/>
-                <w:lang w:val="en-US"/>
-              </w:rPr>
-              <w:instrText xml:space="preserve"> HYPERLINK "</w:instrText>
-            </w:r>
-            <w:r>
-              <w:rPr>
-                <w:rFonts w:ascii="Courier" w:hAnsi="Courier"/>
-                <w:sz w:val="18"/>
-                <w:szCs w:val="18"/>
-                <w:lang w:val="en-US"/>
-              </w:rPr>
-              <w:instrText>http://localhost/Phalanger_Tests</w:instrText>
-            </w:r>
-            <w:r>
-              <w:rPr>
-                <w:rFonts w:ascii="Courier" w:hAnsi="Courier"/>
-                <w:sz w:val="18"/>
-                <w:szCs w:val="18"/>
-                <w:lang w:val="en-US"/>
-              </w:rPr>
-              <w:instrText xml:space="preserve">" </w:instrText>
-            </w:r>
-            <w:r>
-              <w:rPr>
-                <w:rFonts w:ascii="Courier" w:hAnsi="Courier"/>
-                <w:sz w:val="18"/>
-                <w:szCs w:val="18"/>
-                <w:lang w:val="en-US"/>
-              </w:rPr>
-              <w:fldChar w:fldCharType="separate"/>
-            </w:r>
-            <w:r>
-              <w:rPr>
-                <w:rStyle w:val="Hyperlink"/>
-                <w:rFonts w:ascii="Courier" w:hAnsi="Courier"/>
-                <w:sz w:val="18"/>
-                <w:szCs w:val="18"/>
-                <w:lang w:val="en-US"/>
-              </w:rPr>
-              <w:t>http://localhost/Phalanger_Tests</w:t>
-            </w:r>
-            <w:r>
-              <w:rPr>
-                <w:rFonts w:ascii="Courier" w:hAnsi="Courier"/>
-                <w:sz w:val="18"/>
-                <w:szCs w:val="18"/>
-                <w:lang w:val="en-US"/>
-              </w:rPr>
-              <w:fldChar w:fldCharType="end"/>
-            </w:r>
+            <w:hyperlink r:id="rId11" w:history="1">
+              <w:r>
+                <w:rPr>
+                  <w:rStyle w:val="Hypertextovodkaz"/>
+                  <w:rFonts w:ascii="Courier" w:hAnsi="Courier"/>
+                  <w:sz w:val="18"/>
+                  <w:szCs w:val="18"/>
+                  <w:lang w:val="en-US"/>
+                </w:rPr>
+                <w:t>http://localhost/Phalanger_Tests</w:t>
+              </w:r>
+            </w:hyperlink>
             <w:r>
               <w:rPr>
                 <w:lang w:val="en-US"/>
@@ -5928,7 +5798,7 @@
           </w:tcPr>
           <w:p>
             <w:pPr>
-              <w:pStyle w:val="NoSpacing"/>
+              <w:pStyle w:val="Bezmezer"/>
               <w:rPr>
                 <w:rFonts w:ascii="Courier" w:hAnsi="Courier"/>
                 <w:sz w:val="18"/>
@@ -5961,7 +5831,7 @@
           </w:tcPr>
           <w:p>
             <w:pPr>
-              <w:pStyle w:val="NoSpacing"/>
+              <w:pStyle w:val="Bezmezer"/>
               <w:rPr>
                 <w:rFonts w:ascii="Verdana" w:hAnsi="Verdana"/>
                 <w:sz w:val="18"/>
@@ -5976,18 +5846,7 @@
                 <w:szCs w:val="18"/>
                 <w:lang w:val="en-US"/>
               </w:rPr>
-              <w:t>Contains pre-generate</w:t>
-            </w:r>
-            <w:bookmarkStart w:id="19" w:name="_GoBack"/>
-            <w:bookmarkEnd w:id="19"/>
-            <w:r>
-              <w:rPr>
-                <w:rFonts w:ascii="Verdana" w:hAnsi="Verdana"/>
-                <w:sz w:val="18"/>
-                <w:szCs w:val="18"/>
-                <w:lang w:val="en-US"/>
-              </w:rPr>
-              <w:t>d managed wrappers of PHP extensions. The installer places all wrappers into GAC during installation.</w:t>
+              <w:t>Contains pre-generated managed wrappers of PHP extensions. The installer places all wrappers into GAC during installation.</w:t>
             </w:r>
           </w:p>
         </w:tc>
@@ -6007,7 +5866,7 @@
       </w:r>
       <w:r>
         <w:rPr>
-          <w:rStyle w:val="Emphasis"/>
+          <w:rStyle w:val="Zvraznn"/>
           <w:rFonts w:ascii="Verdana" w:hAnsi="Verdana"/>
           <w:sz w:val="18"/>
           <w:szCs w:val="18"/>
@@ -6099,7 +5958,7 @@
     </w:p>
     <w:p>
       <w:pPr>
-        <w:pStyle w:val="NoSpacing"/>
+        <w:pStyle w:val="Bezmezer"/>
         <w:numPr>
           <w:ilvl w:val="0"/>
           <w:numId w:val="25"/>
@@ -6123,7 +5982,7 @@
     </w:p>
     <w:p>
       <w:pPr>
-        <w:pStyle w:val="NoSpacing"/>
+        <w:pStyle w:val="Bezmezer"/>
         <w:numPr>
           <w:ilvl w:val="0"/>
           <w:numId w:val="25"/>
@@ -6140,7 +5999,7 @@
       </w:r>
       <w:r>
         <w:rPr>
-          <w:rStyle w:val="Emphasis"/>
+          <w:rStyle w:val="Zvraznn"/>
           <w:rFonts w:ascii="Verdana" w:hAnsi="Verdana"/>
           <w:sz w:val="18"/>
           <w:szCs w:val="18"/>
@@ -6163,7 +6022,7 @@
     </w:p>
     <w:p>
       <w:pPr>
-        <w:pStyle w:val="NoSpacing"/>
+        <w:pStyle w:val="Bezmezer"/>
         <w:numPr>
           <w:ilvl w:val="0"/>
           <w:numId w:val="25"/>
@@ -6180,7 +6039,7 @@
       </w:r>
       <w:r>
         <w:rPr>
-          <w:rStyle w:val="HTMLCode"/>
+          <w:rStyle w:val="KdHTML"/>
           <w:lang w:val="en-US"/>
         </w:rPr>
         <w:t>[extension_name].xml</w:t>
@@ -6194,7 +6053,7 @@
       <w:proofErr w:type="spellStart"/>
       <w:r>
         <w:rPr>
-          <w:rStyle w:val="HTMLCode"/>
+          <w:rStyle w:val="KdHTML"/>
           <w:lang w:val="en-US"/>
         </w:rPr>
         <w:t>TypeDefs</w:t>
@@ -6215,7 +6074,7 @@
     </w:p>
     <w:p>
       <w:pPr>
-        <w:pStyle w:val="NoSpacing"/>
+        <w:pStyle w:val="Bezmezer"/>
         <w:numPr>
           <w:ilvl w:val="0"/>
           <w:numId w:val="25"/>
@@ -6232,7 +6091,7 @@
       </w:r>
       <w:r>
         <w:rPr>
-          <w:rStyle w:val="HTMLCode"/>
+          <w:rStyle w:val="KdHTML"/>
           <w:lang w:val="en-US"/>
         </w:rPr>
         <w:t>Bin\</w:t>
@@ -6240,7 +6099,7 @@
       <w:proofErr w:type="spellStart"/>
       <w:r>
         <w:rPr>
-          <w:rStyle w:val="HTMLCode"/>
+          <w:rStyle w:val="KdHTML"/>
           <w:lang w:val="en-US"/>
         </w:rPr>
         <w:t>extutil</w:t>
@@ -6248,7 +6107,7 @@
       <w:proofErr w:type="spellEnd"/>
       <w:r>
         <w:rPr>
-          <w:rStyle w:val="HTMLCode"/>
+          <w:rStyle w:val="KdHTML"/>
           <w:lang w:val="en-US"/>
         </w:rPr>
         <w:t xml:space="preserve"> -w</w:t>
@@ -6268,7 +6127,7 @@
     </w:p>
     <w:p>
       <w:pPr>
-        <w:pStyle w:val="NoSpacing"/>
+        <w:pStyle w:val="Bezmezer"/>
         <w:numPr>
           <w:ilvl w:val="0"/>
           <w:numId w:val="25"/>
@@ -6285,7 +6144,7 @@
       </w:r>
       <w:r>
         <w:rPr>
-          <w:rStyle w:val="HTMLCode"/>
+          <w:rStyle w:val="KdHTML"/>
           <w:lang w:val="en-US"/>
         </w:rPr>
         <w:t>[extension_name].mng.dll</w:t>
@@ -6298,7 +6157,7 @@
       </w:r>
       <w:r>
         <w:rPr>
-          <w:rStyle w:val="HTMLCode"/>
+          <w:rStyle w:val="KdHTML"/>
           <w:lang w:val="en-US"/>
         </w:rPr>
         <w:t>Wrappers</w:t>
@@ -6457,21 +6316,21 @@
     </w:p>
     <w:p>
       <w:pPr>
-        <w:pStyle w:val="Heading2"/>
-      </w:pPr>
-      <w:bookmarkStart w:id="20" w:name="_Ref264492013"/>
-      <w:bookmarkStart w:id="21" w:name="_Toc264494072"/>
-      <w:bookmarkStart w:id="22" w:name="_Toc287376447"/>
+        <w:pStyle w:val="Nadpis2"/>
+      </w:pPr>
+      <w:bookmarkStart w:id="19" w:name="_Ref264492013"/>
+      <w:bookmarkStart w:id="20" w:name="_Toc264494072"/>
+      <w:bookmarkStart w:id="21" w:name="_Toc287376447"/>
       <w:r>
         <w:t>IIS 7 &amp; 7.5 (Integrated Pipeline) manual Web Site setup</w:t>
       </w:r>
+      <w:bookmarkEnd w:id="19"/>
       <w:bookmarkEnd w:id="20"/>
       <w:bookmarkEnd w:id="21"/>
-      <w:bookmarkEnd w:id="22"/>
     </w:p>
     <w:p>
       <w:pPr>
-        <w:pStyle w:val="NoSpacing"/>
+        <w:pStyle w:val="Bezmezer"/>
         <w:numPr>
           <w:ilvl w:val="0"/>
           <w:numId w:val="28"/>
@@ -6496,7 +6355,7 @@
     </w:p>
     <w:p>
       <w:pPr>
-        <w:pStyle w:val="NoSpacing"/>
+        <w:pStyle w:val="Bezmezer"/>
         <w:numPr>
           <w:ilvl w:val="0"/>
           <w:numId w:val="28"/>
@@ -6514,7 +6373,7 @@
     </w:p>
     <w:p>
       <w:pPr>
-        <w:pStyle w:val="NoSpacing"/>
+        <w:pStyle w:val="Bezmezer"/>
         <w:numPr>
           <w:ilvl w:val="0"/>
           <w:numId w:val="28"/>
@@ -6544,7 +6403,7 @@
     </w:p>
     <w:p>
       <w:pPr>
-        <w:pStyle w:val="NoSpacing"/>
+        <w:pStyle w:val="Bezmezer"/>
         <w:numPr>
           <w:ilvl w:val="0"/>
           <w:numId w:val="28"/>
@@ -6574,7 +6433,7 @@
     </w:p>
     <w:p>
       <w:pPr>
-        <w:pStyle w:val="NoSpacing"/>
+        <w:pStyle w:val="Bezmezer"/>
         <w:numPr>
           <w:ilvl w:val="1"/>
           <w:numId w:val="28"/>
@@ -6592,7 +6451,7 @@
     </w:p>
     <w:p>
       <w:pPr>
-        <w:pStyle w:val="NoSpacing"/>
+        <w:pStyle w:val="Bezmezer"/>
         <w:numPr>
           <w:ilvl w:val="1"/>
           <w:numId w:val="28"/>
@@ -6610,7 +6469,7 @@
     </w:p>
     <w:p>
       <w:pPr>
-        <w:pStyle w:val="NoSpacing"/>
+        <w:pStyle w:val="Bezmezer"/>
         <w:numPr>
           <w:ilvl w:val="0"/>
           <w:numId w:val="28"/>
@@ -6659,7 +6518,7 @@
     </w:p>
     <w:p>
       <w:pPr>
-        <w:pStyle w:val="NoSpacing"/>
+        <w:pStyle w:val="Bezmezer"/>
         <w:rPr>
           <w:noProof/>
         </w:rPr>
@@ -6667,7 +6526,7 @@
     </w:p>
     <w:p>
       <w:pPr>
-        <w:pStyle w:val="NoSpacing"/>
+        <w:pStyle w:val="Bezmezer"/>
         <w:ind w:left="720"/>
         <w:jc w:val="left"/>
         <w:rPr>
@@ -6687,7 +6546,7 @@
     </w:p>
     <w:p>
       <w:pPr>
-        <w:pStyle w:val="NoSpacing"/>
+        <w:pStyle w:val="Bezmezer"/>
         <w:ind w:left="720"/>
         <w:jc w:val="left"/>
         <w:rPr>
@@ -6707,7 +6566,7 @@
     </w:p>
     <w:p>
       <w:pPr>
-        <w:pStyle w:val="NoSpacing"/>
+        <w:pStyle w:val="Bezmezer"/>
         <w:ind w:left="720"/>
         <w:jc w:val="left"/>
         <w:rPr>
@@ -6730,7 +6589,7 @@
           <w:noProof/>
           <w:sz w:val="16"/>
         </w:rPr>
-        <w:t>Handler, PhpNetCore, Version=2.1</w:t>
+        <w:t>Handler, PhpNetCore, Version=</w:t>
       </w:r>
       <w:r>
         <w:rPr>
@@ -6738,62 +6597,70 @@
           <w:noProof/>
           <w:sz w:val="16"/>
         </w:rPr>
-        <w:t>.0.0, Culture=neutral, PublicKeyToken=0a8e8c4c76728c71"/&gt;</w:t>
-      </w:r>
-    </w:p>
-    <w:p>
-      <w:pPr>
-        <w:pStyle w:val="NoSpacing"/>
-        <w:ind w:left="720"/>
-        <w:jc w:val="left"/>
+        <w:t>3.0</w:t>
+      </w:r>
+      <w:r>
         <w:rPr>
           <w:rFonts w:ascii="Courier" w:hAnsi="Courier"/>
           <w:noProof/>
           <w:sz w:val="16"/>
         </w:rPr>
-      </w:pPr>
-      <w:r>
+        <w:t>.0.0, Culture=neutral, PublicKeyToken=0a8e8c4c76728c71"/&gt;</w:t>
+      </w:r>
+    </w:p>
+    <w:p>
+      <w:pPr>
+        <w:pStyle w:val="Bezmezer"/>
+        <w:ind w:left="720"/>
+        <w:jc w:val="left"/>
         <w:rPr>
           <w:rFonts w:ascii="Courier" w:hAnsi="Courier"/>
           <w:noProof/>
           <w:sz w:val="16"/>
         </w:rPr>
-        <w:t>&lt;/handlers&gt;</w:t>
-      </w:r>
-    </w:p>
-    <w:p>
-      <w:pPr>
-        <w:pStyle w:val="NoSpacing"/>
-        <w:ind w:left="720"/>
-        <w:jc w:val="left"/>
+      </w:pPr>
+      <w:r>
         <w:rPr>
           <w:rFonts w:ascii="Courier" w:hAnsi="Courier"/>
           <w:noProof/>
           <w:sz w:val="16"/>
         </w:rPr>
-      </w:pPr>
-      <w:r>
+        <w:t>&lt;/handlers&gt;</w:t>
+      </w:r>
+    </w:p>
+    <w:p>
+      <w:pPr>
+        <w:pStyle w:val="Bezmezer"/>
+        <w:ind w:left="720"/>
+        <w:jc w:val="left"/>
         <w:rPr>
           <w:rFonts w:ascii="Courier" w:hAnsi="Courier"/>
           <w:noProof/>
           <w:sz w:val="16"/>
         </w:rPr>
-        <w:t>&lt;/system.webServer&gt;</w:t>
-      </w:r>
-    </w:p>
-    <w:p>
-      <w:pPr>
-        <w:pStyle w:val="NoSpacing"/>
+      </w:pPr>
+      <w:r>
         <w:rPr>
           <w:rFonts w:ascii="Courier" w:hAnsi="Courier"/>
           <w:noProof/>
           <w:sz w:val="16"/>
         </w:rPr>
-      </w:pPr>
+        <w:t>&lt;/system.webServer&gt;</w:t>
+      </w:r>
     </w:p>
     <w:p>
       <w:pPr>
-        <w:pStyle w:val="NoSpacing"/>
+        <w:pStyle w:val="Bezmezer"/>
+        <w:rPr>
+          <w:rFonts w:ascii="Courier" w:hAnsi="Courier"/>
+          <w:noProof/>
+          <w:sz w:val="16"/>
+        </w:rPr>
+      </w:pPr>
+    </w:p>
+    <w:p>
+      <w:pPr>
+        <w:pStyle w:val="Bezmezer"/>
         <w:numPr>
           <w:ilvl w:val="0"/>
           <w:numId w:val="28"/>
@@ -6822,12 +6689,12 @@
     </w:p>
     <w:p>
       <w:pPr>
-        <w:pStyle w:val="Heading1"/>
-        <w:rPr>
-          <w:lang w:val="en-US"/>
-        </w:rPr>
-      </w:pPr>
-      <w:bookmarkStart w:id="23" w:name="_Toc287376448"/>
+        <w:pStyle w:val="Nadpis1"/>
+        <w:rPr>
+          <w:lang w:val="en-US"/>
+        </w:rPr>
+      </w:pPr>
+      <w:bookmarkStart w:id="22" w:name="_Toc287376448"/>
       <w:r>
         <w:rPr>
           <w:lang w:val="en-US"/>
@@ -6841,19 +6708,19 @@
         </w:rPr>
         <w:t>Phalanger</w:t>
       </w:r>
-      <w:bookmarkEnd w:id="23"/>
+      <w:bookmarkEnd w:id="22"/>
     </w:p>
     <w:p>
       <w:pPr>
-        <w:pStyle w:val="Heading2"/>
-      </w:pPr>
-      <w:bookmarkStart w:id="24" w:name="_Toc264494073"/>
-      <w:bookmarkStart w:id="25" w:name="_Toc287376449"/>
+        <w:pStyle w:val="Nadpis2"/>
+      </w:pPr>
+      <w:bookmarkStart w:id="23" w:name="_Toc264494073"/>
+      <w:bookmarkStart w:id="24" w:name="_Toc287376449"/>
       <w:r>
         <w:t>Using the Class Library and Extensions from C#</w:t>
       </w:r>
+      <w:bookmarkEnd w:id="23"/>
       <w:bookmarkEnd w:id="24"/>
-      <w:bookmarkEnd w:id="25"/>
     </w:p>
     <w:p>
       <w:pPr>
@@ -7067,12 +6934,12 @@
     </w:p>
     <w:p>
       <w:pPr>
-        <w:pStyle w:val="Heading2"/>
-      </w:pPr>
-      <w:bookmarkStart w:id="26" w:name="_Toc264494074"/>
-      <w:bookmarkStart w:id="27" w:name="_Ref264494228"/>
-      <w:bookmarkStart w:id="28" w:name="_Ref264494238"/>
-      <w:bookmarkStart w:id="29" w:name="_Toc287376450"/>
+        <w:pStyle w:val="Nadpis2"/>
+      </w:pPr>
+      <w:bookmarkStart w:id="25" w:name="_Toc264494074"/>
+      <w:bookmarkStart w:id="26" w:name="_Ref264494228"/>
+      <w:bookmarkStart w:id="27" w:name="_Ref264494238"/>
+      <w:bookmarkStart w:id="28" w:name="_Toc287376450"/>
       <w:r>
         <w:t xml:space="preserve">Creating </w:t>
       </w:r>
@@ -7082,10 +6949,10 @@
       <w:r>
         <w:t xml:space="preserve"> Console Applications and Libraries</w:t>
       </w:r>
+      <w:bookmarkEnd w:id="25"/>
       <w:bookmarkEnd w:id="26"/>
       <w:bookmarkEnd w:id="27"/>
       <w:bookmarkEnd w:id="28"/>
-      <w:bookmarkEnd w:id="29"/>
     </w:p>
     <w:p>
       <w:pPr>
@@ -7133,7 +7000,7 @@
       <w:proofErr w:type="spellStart"/>
       <w:r>
         <w:rPr>
-          <w:rStyle w:val="HTMLCode"/>
+          <w:rStyle w:val="KdHTML"/>
           <w:lang w:val="en-US"/>
         </w:rPr>
         <w:t>phpc</w:t>
@@ -7159,7 +7026,7 @@
       </w:r>
       <w:r>
         <w:rPr>
-          <w:rStyle w:val="HTMLCode"/>
+          <w:rStyle w:val="KdHTML"/>
           <w:lang w:val="en-US"/>
         </w:rPr>
         <w:t>/</w:t>
@@ -7167,7 +7034,7 @@
       <w:proofErr w:type="spellStart"/>
       <w:r>
         <w:rPr>
-          <w:rStyle w:val="HTMLCode"/>
+          <w:rStyle w:val="KdHTML"/>
           <w:lang w:val="en-US"/>
         </w:rPr>
         <w:t>target</w:t>
@@ -7175,7 +7042,7 @@
       <w:proofErr w:type="gramStart"/>
       <w:r>
         <w:rPr>
-          <w:rStyle w:val="HTMLCode"/>
+          <w:rStyle w:val="KdHTML"/>
           <w:lang w:val="en-US"/>
         </w:rPr>
         <w:t>:exe</w:t>
@@ -7190,7 +7057,7 @@
       </w:r>
       <w:r>
         <w:rPr>
-          <w:rStyle w:val="HTMLCode"/>
+          <w:rStyle w:val="KdHTML"/>
           <w:lang w:val="en-US"/>
         </w:rPr>
         <w:t>/</w:t>
@@ -7198,7 +7065,7 @@
       <w:proofErr w:type="spellStart"/>
       <w:r>
         <w:rPr>
-          <w:rStyle w:val="HTMLCode"/>
+          <w:rStyle w:val="KdHTML"/>
           <w:lang w:val="en-US"/>
         </w:rPr>
         <w:t>target</w:t>
@@ -7206,7 +7073,7 @@
       <w:proofErr w:type="gramStart"/>
       <w:r>
         <w:rPr>
-          <w:rStyle w:val="HTMLCode"/>
+          <w:rStyle w:val="KdHTML"/>
           <w:lang w:val="en-US"/>
         </w:rPr>
         <w:t>:dll</w:t>
@@ -7246,7 +7113,7 @@
       <w:proofErr w:type="spellStart"/>
       <w:r>
         <w:rPr>
-          <w:rStyle w:val="HTMLCode"/>
+          <w:rStyle w:val="KdHTML"/>
           <w:lang w:val="en-US"/>
         </w:rPr>
         <w:t>phpc</w:t>
@@ -7254,7 +7121,7 @@
       <w:proofErr w:type="spellEnd"/>
       <w:r>
         <w:rPr>
-          <w:rStyle w:val="HTMLCode"/>
+          <w:rStyle w:val="KdHTML"/>
           <w:lang w:val="en-US"/>
         </w:rPr>
         <w:t xml:space="preserve"> /help</w:t>
@@ -7347,7 +7214,7 @@
       <w:proofErr w:type="spellStart"/>
       <w:r>
         <w:rPr>
-          <w:rStyle w:val="HTMLCode"/>
+          <w:rStyle w:val="KdHTML"/>
           <w:lang w:val="en-US"/>
         </w:rPr>
         <w:t>csc</w:t>
@@ -7412,7 +7279,7 @@
       <w:proofErr w:type="spellStart"/>
       <w:r>
         <w:rPr>
-          <w:rStyle w:val="HTMLCode"/>
+          <w:rStyle w:val="KdHTML"/>
           <w:lang w:val="en-US"/>
         </w:rPr>
         <w:t>phpc</w:t>
@@ -7658,7 +7525,7 @@
       </w:r>
       <w:r>
         <w:rPr>
-          <w:rStyle w:val="HTMLCode"/>
+          <w:rStyle w:val="KdHTML"/>
           <w:lang w:val="en-US"/>
         </w:rPr>
         <w:t>{Install Directory}/Samples</w:t>
@@ -7684,10 +7551,12 @@
     </w:p>
     <w:p>
       <w:pPr>
-        <w:pStyle w:val="Heading2"/>
-      </w:pPr>
-      <w:bookmarkStart w:id="30" w:name="_Toc264494075"/>
-      <w:bookmarkStart w:id="31" w:name="_Toc287376451"/>
+        <w:pStyle w:val="Nadpis2"/>
+      </w:pPr>
+      <w:bookmarkStart w:id="29" w:name="_Toc264494075"/>
+      <w:bookmarkStart w:id="30" w:name="_Toc287376451"/>
+      <w:bookmarkStart w:id="31" w:name="_GoBack"/>
+      <w:bookmarkEnd w:id="31"/>
       <w:r>
         <w:t xml:space="preserve">Deploying </w:t>
       </w:r>
@@ -7697,8 +7566,8 @@
       <w:r>
         <w:t xml:space="preserve"> Web Applications</w:t>
       </w:r>
+      <w:bookmarkEnd w:id="29"/>
       <w:bookmarkEnd w:id="30"/>
-      <w:bookmarkEnd w:id="31"/>
     </w:p>
     <w:p>
       <w:pPr>
@@ -8126,7 +7995,7 @@
       </w:r>
       <w:r>
         <w:rPr>
-          <w:rStyle w:val="HTMLCode"/>
+          <w:rStyle w:val="KdHTML"/>
           <w:lang w:val="en-US"/>
         </w:rPr>
         <w:t>{Install Directory}/</w:t>
@@ -8134,7 +8003,7 @@
       <w:proofErr w:type="spellStart"/>
       <w:r>
         <w:rPr>
-          <w:rStyle w:val="HTMLCode"/>
+          <w:rStyle w:val="KdHTML"/>
           <w:lang w:val="en-US"/>
         </w:rPr>
         <w:t>WebRoot</w:t>
@@ -8142,7 +8011,7 @@
       <w:proofErr w:type="spellEnd"/>
       <w:r>
         <w:rPr>
-          <w:rStyle w:val="HTMLCode"/>
+          <w:rStyle w:val="KdHTML"/>
           <w:lang w:val="en-US"/>
         </w:rPr>
         <w:t>/Samples/</w:t>
@@ -8150,7 +8019,7 @@
       <w:proofErr w:type="spellStart"/>
       <w:r>
         <w:rPr>
-          <w:rStyle w:val="HTMLCode"/>
+          <w:rStyle w:val="KdHTML"/>
           <w:lang w:val="en-US"/>
         </w:rPr>
         <w:t>SimpleScripts</w:t>
@@ -8256,7 +8125,7 @@
     </w:p>
     <w:p>
       <w:pPr>
-        <w:pStyle w:val="NoSpacing"/>
+        <w:pStyle w:val="Bezmezer"/>
         <w:numPr>
           <w:ilvl w:val="0"/>
           <w:numId w:val="29"/>
@@ -8288,7 +8157,7 @@
     </w:p>
     <w:p>
       <w:pPr>
-        <w:pStyle w:val="NoSpacing"/>
+        <w:pStyle w:val="Bezmezer"/>
         <w:numPr>
           <w:ilvl w:val="0"/>
           <w:numId w:val="29"/>
@@ -8334,7 +8203,7 @@
     </w:p>
     <w:p>
       <w:pPr>
-        <w:pStyle w:val="NoSpacing"/>
+        <w:pStyle w:val="Bezmezer"/>
         <w:numPr>
           <w:ilvl w:val="0"/>
           <w:numId w:val="29"/>
@@ -8553,7 +8422,7 @@
     </w:p>
     <w:p>
       <w:pPr>
-        <w:pStyle w:val="Heading1"/>
+        <w:pStyle w:val="Nadpis1"/>
         <w:rPr>
           <w:lang w:val="en-US"/>
         </w:rPr>
@@ -8637,7 +8506,7 @@
       </w:r>
       <w:r>
         <w:rPr>
-          <w:rStyle w:val="HTMLCode"/>
+          <w:rStyle w:val="KdHTML"/>
           <w:lang w:val="en-US"/>
         </w:rPr>
         <w:t>true</w:t>
@@ -8650,7 +8519,7 @@
       </w:r>
       <w:r>
         <w:rPr>
-          <w:rStyle w:val="HTMLCode"/>
+          <w:rStyle w:val="KdHTML"/>
           <w:lang w:val="en-US"/>
         </w:rPr>
         <w:t>false</w:t>
@@ -8663,7 +8532,7 @@
       </w:r>
       <w:r>
         <w:rPr>
-          <w:rStyle w:val="Emphasis"/>
+          <w:rStyle w:val="Zvraznn"/>
           <w:rFonts w:ascii="Verdana" w:hAnsi="Verdana"/>
           <w:sz w:val="18"/>
           <w:szCs w:val="18"/>
@@ -8863,7 +8732,7 @@
     </w:p>
     <w:p>
       <w:pPr>
-        <w:pStyle w:val="NoSpacing"/>
+        <w:pStyle w:val="Bezmezer"/>
         <w:rPr>
           <w:lang w:val="en-US"/>
         </w:rPr>
@@ -9107,7 +8976,7 @@
       </w:r>
       <w:r>
         <w:rPr>
-          <w:rStyle w:val="HTMLCode"/>
+          <w:rStyle w:val="KdHTML"/>
           <w:lang w:val="en-US"/>
         </w:rPr>
         <w:t>cmd.exe</w:t>
@@ -9120,7 +8989,7 @@
       </w:r>
       <w:r>
         <w:rPr>
-          <w:rStyle w:val="HTMLCode"/>
+          <w:rStyle w:val="KdHTML"/>
           <w:lang w:val="en-US"/>
         </w:rPr>
         <w:t>$</w:t>
@@ -9128,7 +8997,7 @@
       <w:proofErr w:type="spellStart"/>
       <w:r>
         <w:rPr>
-          <w:rStyle w:val="HTMLCode"/>
+          <w:rStyle w:val="KdHTML"/>
           <w:lang w:val="en-US"/>
         </w:rPr>
         <w:t>WinDir</w:t>
@@ -9136,42 +9005,42 @@
       <w:proofErr w:type="spellEnd"/>
       <w:r>
         <w:rPr>
-          <w:rStyle w:val="HTMLCode"/>
+          <w:rStyle w:val="KdHTML"/>
           <w:lang w:val="en-US"/>
         </w:rPr>
         <w:t>$\Microsoft.NET\Framework\v</w:t>
       </w:r>
       <w:r>
         <w:rPr>
-          <w:rStyle w:val="HTMLCode"/>
+          <w:rStyle w:val="KdHTML"/>
           <w:lang w:val="en-US"/>
         </w:rPr>
         <w:t>4</w:t>
       </w:r>
       <w:r>
         <w:rPr>
-          <w:rStyle w:val="HTMLCode"/>
+          <w:rStyle w:val="KdHTML"/>
           <w:lang w:val="en-US"/>
         </w:rPr>
         <w:t>.</w:t>
       </w:r>
       <w:r>
         <w:rPr>
-          <w:rStyle w:val="HTMLCode"/>
+          <w:rStyle w:val="KdHTML"/>
           <w:lang w:val="en-US"/>
         </w:rPr>
         <w:t>0</w:t>
       </w:r>
       <w:r>
         <w:rPr>
-          <w:rStyle w:val="HTMLCode"/>
+          <w:rStyle w:val="KdHTML"/>
           <w:lang w:val="en-US"/>
         </w:rPr>
         <w:t>.</w:t>
       </w:r>
       <w:r>
         <w:rPr>
-          <w:rStyle w:val="HTMLCode"/>
+          <w:rStyle w:val="KdHTML"/>
           <w:lang w:val="en-US"/>
         </w:rPr>
         <w:t>xxx</w:t>
@@ -9191,7 +9060,7 @@
       <w:proofErr w:type="spellStart"/>
       <w:r>
         <w:rPr>
-          <w:rStyle w:val="HTMLCode"/>
+          <w:rStyle w:val="KdHTML"/>
           <w:lang w:val="en-US"/>
         </w:rPr>
         <w:t>aspnet_regiis</w:t>
@@ -9199,11 +9068,20 @@
       <w:proofErr w:type="spellEnd"/>
       <w:r>
         <w:rPr>
-          <w:rStyle w:val="HTMLCode"/>
-          <w:lang w:val="en-US"/>
-        </w:rPr>
-        <w:t xml:space="preserve"> -i</w:t>
-      </w:r>
+          <w:rStyle w:val="KdHTML"/>
+          <w:lang w:val="en-US"/>
+        </w:rPr>
+        <w:t xml:space="preserve"> -</w:t>
+      </w:r>
+      <w:proofErr w:type="spellStart"/>
+      <w:r>
+        <w:rPr>
+          <w:rStyle w:val="KdHTML"/>
+          <w:lang w:val="en-US"/>
+        </w:rPr>
+        <w:t>i</w:t>
+      </w:r>
+      <w:proofErr w:type="spellEnd"/>
       <w:r>
         <w:rPr>
           <w:lang w:val="en-US"/>
@@ -9321,10 +9199,10 @@
       </w:r>
     </w:p>
     <w:sectPr>
-      <w:headerReference w:type="even" r:id="rId9"/>
-      <w:headerReference w:type="default" r:id="rId10"/>
-      <w:footerReference w:type="even" r:id="rId11"/>
-      <w:footerReference w:type="default" r:id="rId12"/>
+      <w:headerReference w:type="even" r:id="rId12"/>
+      <w:headerReference w:type="default" r:id="rId13"/>
+      <w:footerReference w:type="even" r:id="rId14"/>
+      <w:footerReference w:type="default" r:id="rId15"/>
       <w:pgSz w:w="11906" w:h="16838" w:code="9"/>
       <w:pgMar w:top="851" w:right="851" w:bottom="1418" w:left="851" w:header="709" w:footer="709" w:gutter="567"/>
       <w:cols w:space="708"/>
@@ -9358,7 +9236,7 @@
 <w:ftr xmlns:wpc="http://schemas.microsoft.com/office/word/2010/wordprocessingCanvas" xmlns:mc="http://schemas.openxmlformats.org/markup-compatibility/2006" xmlns:o="urn:schemas-microsoft-com:office:office" xmlns:r="http://schemas.openxmlformats.org/officeDocument/2006/relationships" xmlns:m="http://schemas.openxmlformats.org/officeDocument/2006/math" xmlns:v="urn:schemas-microsoft-com:vml" xmlns:wp14="http://schemas.microsoft.com/office/word/2010/wordprocessingDrawing" xmlns:wp="http://schemas.openxmlformats.org/drawingml/2006/wordprocessingDrawing" xmlns:w10="urn:schemas-microsoft-com:office:word" xmlns:w="http://schemas.openxmlformats.org/wordprocessingml/2006/main" xmlns:w14="http://schemas.microsoft.com/office/word/2010/wordml" xmlns:wpg="http://schemas.microsoft.com/office/word/2010/wordprocessingGroup" xmlns:wpi="http://schemas.microsoft.com/office/word/2010/wordprocessingInk" xmlns:wne="http://schemas.microsoft.com/office/word/2006/wordml" xmlns:wps="http://schemas.microsoft.com/office/word/2010/wordprocessingShape" mc:Ignorable="w14 wp14">
   <w:p>
     <w:pPr>
-      <w:pStyle w:val="Footer"/>
+      <w:pStyle w:val="Zpat"/>
       <w:ind w:right="360"/>
     </w:pPr>
     <w:r>
@@ -9387,7 +9265,7 @@
 <w:ftr xmlns:wpc="http://schemas.microsoft.com/office/word/2010/wordprocessingCanvas" xmlns:mc="http://schemas.openxmlformats.org/markup-compatibility/2006" xmlns:o="urn:schemas-microsoft-com:office:office" xmlns:r="http://schemas.openxmlformats.org/officeDocument/2006/relationships" xmlns:m="http://schemas.openxmlformats.org/officeDocument/2006/math" xmlns:v="urn:schemas-microsoft-com:vml" xmlns:wp14="http://schemas.microsoft.com/office/word/2010/wordprocessingDrawing" xmlns:wp="http://schemas.openxmlformats.org/drawingml/2006/wordprocessingDrawing" xmlns:w10="urn:schemas-microsoft-com:office:word" xmlns:w="http://schemas.openxmlformats.org/wordprocessingml/2006/main" xmlns:w14="http://schemas.microsoft.com/office/word/2010/wordml" xmlns:wpg="http://schemas.microsoft.com/office/word/2010/wordprocessingGroup" xmlns:wpi="http://schemas.microsoft.com/office/word/2010/wordprocessingInk" xmlns:wne="http://schemas.microsoft.com/office/word/2006/wordml" xmlns:wps="http://schemas.microsoft.com/office/word/2010/wordprocessingShape" mc:Ignorable="w14 wp14">
   <w:p>
     <w:pPr>
-      <w:pStyle w:val="Footer"/>
+      <w:pStyle w:val="Zpat"/>
       <w:ind w:right="360"/>
       <w:jc w:val="right"/>
       <w:rPr>
@@ -9442,9 +9320,9 @@
 <w:hdr xmlns:wpc="http://schemas.microsoft.com/office/word/2010/wordprocessingCanvas" xmlns:mc="http://schemas.openxmlformats.org/markup-compatibility/2006" xmlns:o="urn:schemas-microsoft-com:office:office" xmlns:r="http://schemas.openxmlformats.org/officeDocument/2006/relationships" xmlns:m="http://schemas.openxmlformats.org/officeDocument/2006/math" xmlns:v="urn:schemas-microsoft-com:vml" xmlns:wp14="http://schemas.microsoft.com/office/word/2010/wordprocessingDrawing" xmlns:wp="http://schemas.openxmlformats.org/drawingml/2006/wordprocessingDrawing" xmlns:w10="urn:schemas-microsoft-com:office:word" xmlns:w="http://schemas.openxmlformats.org/wordprocessingml/2006/main" xmlns:w14="http://schemas.microsoft.com/office/word/2010/wordml" xmlns:wpg="http://schemas.microsoft.com/office/word/2010/wordprocessingGroup" xmlns:wpi="http://schemas.microsoft.com/office/word/2010/wordprocessingInk" xmlns:wne="http://schemas.microsoft.com/office/word/2006/wordml" xmlns:wps="http://schemas.microsoft.com/office/word/2010/wordprocessingShape" mc:Ignorable="w14 wp14">
   <w:p>
     <w:pPr>
-      <w:pStyle w:val="Header"/>
+      <w:pStyle w:val="Zhlav"/>
       <w:rPr>
-        <w:rStyle w:val="PageNumber"/>
+        <w:rStyle w:val="slostrnky"/>
         <w:rFonts w:ascii="Verdana" w:hAnsi="Verdana"/>
       </w:rPr>
     </w:pPr>
@@ -9457,36 +9335,36 @@
     </w:r>
     <w:r>
       <w:rPr>
-        <w:rStyle w:val="PageNumber"/>
+        <w:rStyle w:val="slostrnky"/>
         <w:rFonts w:ascii="Verdana" w:hAnsi="Verdana"/>
       </w:rPr>
       <w:fldChar w:fldCharType="begin"/>
     </w:r>
     <w:r>
       <w:rPr>
-        <w:rStyle w:val="PageNumber"/>
+        <w:rStyle w:val="slostrnky"/>
         <w:rFonts w:ascii="Verdana" w:hAnsi="Verdana"/>
       </w:rPr>
       <w:instrText xml:space="preserve"> PAGE </w:instrText>
     </w:r>
     <w:r>
       <w:rPr>
-        <w:rStyle w:val="PageNumber"/>
+        <w:rStyle w:val="slostrnky"/>
         <w:rFonts w:ascii="Verdana" w:hAnsi="Verdana"/>
       </w:rPr>
       <w:fldChar w:fldCharType="separate"/>
     </w:r>
     <w:r>
       <w:rPr>
-        <w:rStyle w:val="PageNumber"/>
+        <w:rStyle w:val="slostrnky"/>
         <w:rFonts w:ascii="Verdana" w:hAnsi="Verdana"/>
         <w:noProof/>
       </w:rPr>
-      <w:t>2</w:t>
+      <w:t>10</w:t>
     </w:r>
     <w:r>
       <w:rPr>
-        <w:rStyle w:val="PageNumber"/>
+        <w:rStyle w:val="slostrnky"/>
         <w:rFonts w:ascii="Verdana" w:hAnsi="Verdana"/>
       </w:rPr>
       <w:fldChar w:fldCharType="end"/>
@@ -9494,7 +9372,7 @@
   </w:p>
   <w:p>
     <w:pPr>
-      <w:pStyle w:val="Header"/>
+      <w:pStyle w:val="Zhlav"/>
     </w:pPr>
   </w:p>
 </w:hdr>
@@ -9504,10 +9382,10 @@
 <w:hdr xmlns:wpc="http://schemas.microsoft.com/office/word/2010/wordprocessingCanvas" xmlns:mc="http://schemas.openxmlformats.org/markup-compatibility/2006" xmlns:o="urn:schemas-microsoft-com:office:office" xmlns:r="http://schemas.openxmlformats.org/officeDocument/2006/relationships" xmlns:m="http://schemas.openxmlformats.org/officeDocument/2006/math" xmlns:v="urn:schemas-microsoft-com:vml" xmlns:wp14="http://schemas.microsoft.com/office/word/2010/wordprocessingDrawing" xmlns:wp="http://schemas.openxmlformats.org/drawingml/2006/wordprocessingDrawing" xmlns:w10="urn:schemas-microsoft-com:office:word" xmlns:w="http://schemas.openxmlformats.org/wordprocessingml/2006/main" xmlns:w14="http://schemas.microsoft.com/office/word/2010/wordml" xmlns:wpg="http://schemas.microsoft.com/office/word/2010/wordprocessingGroup" xmlns:wpi="http://schemas.microsoft.com/office/word/2010/wordprocessingInk" xmlns:wne="http://schemas.microsoft.com/office/word/2006/wordml" xmlns:wps="http://schemas.microsoft.com/office/word/2010/wordprocessingShape" mc:Ignorable="w14 wp14">
   <w:p>
     <w:pPr>
-      <w:pStyle w:val="Header"/>
+      <w:pStyle w:val="Zhlav"/>
       <w:jc w:val="right"/>
       <w:rPr>
-        <w:rStyle w:val="PageNumber"/>
+        <w:rStyle w:val="slostrnky"/>
         <w:rFonts w:ascii="Verdana" w:hAnsi="Verdana"/>
       </w:rPr>
     </w:pPr>
@@ -9520,28 +9398,28 @@
     </w:r>
     <w:r>
       <w:rPr>
-        <w:rStyle w:val="PageNumber"/>
+        <w:rStyle w:val="slostrnky"/>
         <w:rFonts w:ascii="Verdana" w:hAnsi="Verdana"/>
       </w:rPr>
       <w:fldChar w:fldCharType="begin"/>
     </w:r>
     <w:r>
       <w:rPr>
-        <w:rStyle w:val="PageNumber"/>
+        <w:rStyle w:val="slostrnky"/>
         <w:rFonts w:ascii="Verdana" w:hAnsi="Verdana"/>
       </w:rPr>
       <w:instrText xml:space="preserve"> PAGE </w:instrText>
     </w:r>
     <w:r>
       <w:rPr>
-        <w:rStyle w:val="PageNumber"/>
+        <w:rStyle w:val="slostrnky"/>
         <w:rFonts w:ascii="Verdana" w:hAnsi="Verdana"/>
       </w:rPr>
       <w:fldChar w:fldCharType="separate"/>
     </w:r>
     <w:r>
       <w:rPr>
-        <w:rStyle w:val="PageNumber"/>
+        <w:rStyle w:val="slostrnky"/>
         <w:rFonts w:ascii="Verdana" w:hAnsi="Verdana"/>
         <w:noProof/>
       </w:rPr>
@@ -9549,7 +9427,7 @@
     </w:r>
     <w:r>
       <w:rPr>
-        <w:rStyle w:val="PageNumber"/>
+        <w:rStyle w:val="slostrnky"/>
         <w:rFonts w:ascii="Verdana" w:hAnsi="Verdana"/>
       </w:rPr>
       <w:fldChar w:fldCharType="end"/>
@@ -9557,7 +9435,7 @@
   </w:p>
   <w:p>
     <w:pPr>
-      <w:pStyle w:val="Header"/>
+      <w:pStyle w:val="Zhlav"/>
       <w:jc w:val="right"/>
       <w:rPr>
         <w:rFonts w:ascii="Verdana" w:hAnsi="Verdana"/>
@@ -10657,7 +10535,7 @@
     <w:lvl w:ilvl="0">
       <w:start w:val="1"/>
       <w:numFmt w:val="decimal"/>
-      <w:pStyle w:val="Heading1"/>
+      <w:pStyle w:val="Nadpis1"/>
       <w:lvlText w:val="%1"/>
       <w:lvlJc w:val="left"/>
       <w:pPr>
@@ -10667,7 +10545,7 @@
     <w:lvl w:ilvl="1">
       <w:start w:val="1"/>
       <w:numFmt w:val="decimal"/>
-      <w:pStyle w:val="Heading2"/>
+      <w:pStyle w:val="Nadpis2"/>
       <w:lvlText w:val="%1.%2"/>
       <w:lvlJc w:val="left"/>
       <w:pPr>
@@ -10677,7 +10555,7 @@
     <w:lvl w:ilvl="2">
       <w:start w:val="1"/>
       <w:numFmt w:val="decimal"/>
-      <w:pStyle w:val="Heading3"/>
+      <w:pStyle w:val="Nadpis3"/>
       <w:lvlText w:val="%1.%2.%3"/>
       <w:lvlJc w:val="left"/>
       <w:pPr>
@@ -10687,7 +10565,7 @@
     <w:lvl w:ilvl="3">
       <w:start w:val="1"/>
       <w:numFmt w:val="decimal"/>
-      <w:pStyle w:val="Heading4"/>
+      <w:pStyle w:val="Nadpis4"/>
       <w:lvlText w:val="%1.%2.%3.%4"/>
       <w:lvlJc w:val="left"/>
       <w:pPr>
@@ -10697,7 +10575,7 @@
     <w:lvl w:ilvl="4">
       <w:start w:val="1"/>
       <w:numFmt w:val="decimal"/>
-      <w:pStyle w:val="Heading5"/>
+      <w:pStyle w:val="Nadpis5"/>
       <w:lvlText w:val="%1.%2.%3.%4.%5"/>
       <w:lvlJc w:val="left"/>
       <w:pPr>
@@ -10707,7 +10585,7 @@
     <w:lvl w:ilvl="5">
       <w:start w:val="1"/>
       <w:numFmt w:val="decimal"/>
-      <w:pStyle w:val="Heading6"/>
+      <w:pStyle w:val="Nadpis6"/>
       <w:lvlText w:val="%1.%2.%3.%4.%5.%6"/>
       <w:lvlJc w:val="left"/>
       <w:pPr>
@@ -10717,7 +10595,7 @@
     <w:lvl w:ilvl="6">
       <w:start w:val="1"/>
       <w:numFmt w:val="decimal"/>
-      <w:pStyle w:val="Heading7"/>
+      <w:pStyle w:val="Nadpis7"/>
       <w:lvlText w:val="%1.%2.%3.%4.%5.%6.%7"/>
       <w:lvlJc w:val="left"/>
       <w:pPr>
@@ -10727,7 +10605,7 @@
     <w:lvl w:ilvl="7">
       <w:start w:val="1"/>
       <w:numFmt w:val="decimal"/>
-      <w:pStyle w:val="Heading8"/>
+      <w:pStyle w:val="Nadpis8"/>
       <w:lvlText w:val="%1.%2.%3.%4.%5.%6.%7.%8"/>
       <w:lvlJc w:val="left"/>
       <w:pPr>
@@ -10737,7 +10615,7 @@
     <w:lvl w:ilvl="8">
       <w:start w:val="1"/>
       <w:numFmt w:val="decimal"/>
-      <w:pStyle w:val="Heading9"/>
+      <w:pStyle w:val="Nadpis9"/>
       <w:lvlText w:val="%1.%2.%3.%4.%5.%6.%7.%8.%9"/>
       <w:lvlJc w:val="left"/>
       <w:pPr>
@@ -13035,7 +12913,7 @@
     <w:lsdException w:name="Bibliography" w:semiHidden="1" w:uiPriority="37" w:unhideWhenUsed="1"/>
     <w:lsdException w:name="TOC Heading" w:semiHidden="1" w:uiPriority="39" w:unhideWhenUsed="1" w:qFormat="1"/>
   </w:latentStyles>
-  <w:style w:type="paragraph" w:default="1" w:styleId="Normal">
+  <w:style w:type="paragraph" w:default="1" w:styleId="Normln">
     <w:name w:val="Normal"/>
     <w:qFormat/>
     <w:rsid w:val="000F234E"/>
@@ -13044,11 +12922,11 @@
       <w:jc w:val="both"/>
     </w:pPr>
   </w:style>
-  <w:style w:type="paragraph" w:styleId="Heading1">
+  <w:style w:type="paragraph" w:styleId="Nadpis1">
     <w:name w:val="heading 1"/>
-    <w:basedOn w:val="Normal"/>
-    <w:next w:val="Normal"/>
-    <w:link w:val="Heading1Char"/>
+    <w:basedOn w:val="Normln"/>
+    <w:next w:val="Normln"/>
+    <w:link w:val="Nadpis1Char"/>
     <w:uiPriority w:val="9"/>
     <w:qFormat/>
     <w:rsid w:val="00ED1BB3"/>
@@ -13077,11 +12955,11 @@
       <w:szCs w:val="22"/>
     </w:rPr>
   </w:style>
-  <w:style w:type="paragraph" w:styleId="Heading2">
+  <w:style w:type="paragraph" w:styleId="Nadpis2">
     <w:name w:val="heading 2"/>
-    <w:basedOn w:val="Normal"/>
-    <w:next w:val="Normal"/>
-    <w:link w:val="Heading2Char"/>
+    <w:basedOn w:val="Normln"/>
+    <w:next w:val="Normln"/>
+    <w:link w:val="Nadpis2Char"/>
     <w:uiPriority w:val="9"/>
     <w:unhideWhenUsed/>
     <w:qFormat/>
@@ -13109,11 +12987,11 @@
       <w:lang w:val="en-US"/>
     </w:rPr>
   </w:style>
-  <w:style w:type="paragraph" w:styleId="Heading3">
+  <w:style w:type="paragraph" w:styleId="Nadpis3">
     <w:name w:val="heading 3"/>
-    <w:basedOn w:val="Normal"/>
-    <w:next w:val="Normal"/>
-    <w:link w:val="Heading3Char"/>
+    <w:basedOn w:val="Normln"/>
+    <w:next w:val="Normln"/>
+    <w:link w:val="Nadpis3Char"/>
     <w:uiPriority w:val="9"/>
     <w:unhideWhenUsed/>
     <w:qFormat/>
@@ -13138,11 +13016,11 @@
       <w:szCs w:val="22"/>
     </w:rPr>
   </w:style>
-  <w:style w:type="paragraph" w:styleId="Heading4">
+  <w:style w:type="paragraph" w:styleId="Nadpis4">
     <w:name w:val="heading 4"/>
-    <w:basedOn w:val="Normal"/>
-    <w:next w:val="Normal"/>
-    <w:link w:val="Heading4Char"/>
+    <w:basedOn w:val="Normln"/>
+    <w:next w:val="Normln"/>
+    <w:link w:val="Nadpis4Char"/>
     <w:uiPriority w:val="9"/>
     <w:unhideWhenUsed/>
     <w:qFormat/>
@@ -13167,11 +13045,11 @@
       <w:szCs w:val="22"/>
     </w:rPr>
   </w:style>
-  <w:style w:type="paragraph" w:styleId="Heading5">
+  <w:style w:type="paragraph" w:styleId="Nadpis5">
     <w:name w:val="heading 5"/>
-    <w:basedOn w:val="Normal"/>
-    <w:next w:val="Normal"/>
-    <w:link w:val="Heading5Char"/>
+    <w:basedOn w:val="Normln"/>
+    <w:next w:val="Normln"/>
+    <w:link w:val="Nadpis5Char"/>
     <w:uiPriority w:val="9"/>
     <w:semiHidden/>
     <w:unhideWhenUsed/>
@@ -13196,11 +13074,11 @@
       <w:szCs w:val="22"/>
     </w:rPr>
   </w:style>
-  <w:style w:type="paragraph" w:styleId="Heading6">
+  <w:style w:type="paragraph" w:styleId="Nadpis6">
     <w:name w:val="heading 6"/>
-    <w:basedOn w:val="Normal"/>
-    <w:next w:val="Normal"/>
-    <w:link w:val="Heading6Char"/>
+    <w:basedOn w:val="Normln"/>
+    <w:next w:val="Normln"/>
+    <w:link w:val="Nadpis6Char"/>
     <w:uiPriority w:val="9"/>
     <w:semiHidden/>
     <w:unhideWhenUsed/>
@@ -13225,11 +13103,11 @@
       <w:szCs w:val="22"/>
     </w:rPr>
   </w:style>
-  <w:style w:type="paragraph" w:styleId="Heading7">
+  <w:style w:type="paragraph" w:styleId="Nadpis7">
     <w:name w:val="heading 7"/>
-    <w:basedOn w:val="Normal"/>
-    <w:next w:val="Normal"/>
-    <w:link w:val="Heading7Char"/>
+    <w:basedOn w:val="Normln"/>
+    <w:next w:val="Normln"/>
+    <w:link w:val="Nadpis7Char"/>
     <w:uiPriority w:val="9"/>
     <w:semiHidden/>
     <w:unhideWhenUsed/>
@@ -13251,11 +13129,11 @@
       <w:szCs w:val="22"/>
     </w:rPr>
   </w:style>
-  <w:style w:type="paragraph" w:styleId="Heading8">
+  <w:style w:type="paragraph" w:styleId="Nadpis8">
     <w:name w:val="heading 8"/>
-    <w:basedOn w:val="Normal"/>
-    <w:next w:val="Normal"/>
-    <w:link w:val="Heading8Char"/>
+    <w:basedOn w:val="Normln"/>
+    <w:next w:val="Normln"/>
+    <w:link w:val="Nadpis8Char"/>
     <w:uiPriority w:val="9"/>
     <w:semiHidden/>
     <w:unhideWhenUsed/>
@@ -13276,11 +13154,11 @@
       <w:szCs w:val="18"/>
     </w:rPr>
   </w:style>
-  <w:style w:type="paragraph" w:styleId="Heading9">
+  <w:style w:type="paragraph" w:styleId="Nadpis9">
     <w:name w:val="heading 9"/>
-    <w:basedOn w:val="Normal"/>
-    <w:next w:val="Normal"/>
-    <w:link w:val="Heading9Char"/>
+    <w:basedOn w:val="Normln"/>
+    <w:next w:val="Normln"/>
+    <w:link w:val="Nadpis9Char"/>
     <w:uiPriority w:val="9"/>
     <w:semiHidden/>
     <w:unhideWhenUsed/>
@@ -13302,12 +13180,13 @@
       <w:szCs w:val="18"/>
     </w:rPr>
   </w:style>
-  <w:style w:type="character" w:default="1" w:styleId="DefaultParagraphFont">
+  <w:style w:type="character" w:default="1" w:styleId="Standardnpsmoodstavce">
     <w:name w:val="Default Paragraph Font"/>
     <w:uiPriority w:val="1"/>
+    <w:semiHidden/>
     <w:unhideWhenUsed/>
   </w:style>
-  <w:style w:type="table" w:default="1" w:styleId="TableNormal">
+  <w:style w:type="table" w:default="1" w:styleId="Normlntabulka">
     <w:name w:val="Normal Table"/>
     <w:uiPriority w:val="99"/>
     <w:semiHidden/>
@@ -13322,13 +13201,13 @@
       </w:tblCellMar>
     </w:tblPr>
   </w:style>
-  <w:style w:type="numbering" w:default="1" w:styleId="NoList">
+  <w:style w:type="numbering" w:default="1" w:styleId="Bezseznamu">
     <w:name w:val="No List"/>
     <w:uiPriority w:val="99"/>
     <w:semiHidden/>
     <w:unhideWhenUsed/>
   </w:style>
-  <w:style w:type="character" w:styleId="Hyperlink">
+  <w:style w:type="character" w:styleId="Hypertextovodkaz">
     <w:name w:val="Hyperlink"/>
     <w:uiPriority w:val="99"/>
     <w:rPr>
@@ -13339,7 +13218,7 @@
       <w:effect w:val="none"/>
     </w:rPr>
   </w:style>
-  <w:style w:type="character" w:styleId="FollowedHyperlink">
+  <w:style w:type="character" w:styleId="Sledovanodkaz">
     <w:name w:val="FollowedHyperlink"/>
     <w:rPr>
       <w:strike w:val="0"/>
@@ -13351,14 +13230,14 @@
   </w:style>
   <w:style w:type="paragraph" w:customStyle="1" w:styleId="left">
     <w:name w:val="left"/>
-    <w:basedOn w:val="Normal"/>
+    <w:basedOn w:val="Normln"/>
     <w:pPr>
       <w:spacing w:before="100" w:beforeAutospacing="1" w:after="100" w:afterAutospacing="1"/>
     </w:pPr>
   </w:style>
   <w:style w:type="paragraph" w:customStyle="1" w:styleId="image">
     <w:name w:val="image"/>
-    <w:basedOn w:val="Normal"/>
+    <w:basedOn w:val="Normln"/>
     <w:pPr>
       <w:spacing w:before="100" w:beforeAutospacing="1" w:after="100" w:afterAutospacing="1"/>
       <w:jc w:val="center"/>
@@ -13370,7 +13249,7 @@
   </w:style>
   <w:style w:type="paragraph" w:customStyle="1" w:styleId="link">
     <w:name w:val="link"/>
-    <w:basedOn w:val="Normal"/>
+    <w:basedOn w:val="Normln"/>
     <w:pPr>
       <w:spacing w:before="100" w:beforeAutospacing="1" w:after="100" w:afterAutospacing="1"/>
     </w:pPr>
@@ -13380,7 +13259,7 @@
   </w:style>
   <w:style w:type="paragraph" w:customStyle="1" w:styleId="link1">
     <w:name w:val="link1"/>
-    <w:basedOn w:val="Normal"/>
+    <w:basedOn w:val="Normln"/>
     <w:pPr>
       <w:spacing w:before="100" w:beforeAutospacing="1" w:after="100" w:afterAutospacing="1"/>
     </w:pPr>
@@ -13388,14 +13267,14 @@
       <w:rFonts w:ascii="Courier New" w:hAnsi="Courier New" w:cs="Courier New"/>
     </w:rPr>
   </w:style>
-  <w:style w:type="paragraph" w:styleId="NormalWeb">
+  <w:style w:type="paragraph" w:styleId="Normlnweb">
     <w:name w:val="Normal (Web)"/>
-    <w:basedOn w:val="Normal"/>
+    <w:basedOn w:val="Normln"/>
     <w:pPr>
       <w:spacing w:before="100" w:beforeAutospacing="1" w:after="100" w:afterAutospacing="1"/>
     </w:pPr>
   </w:style>
-  <w:style w:type="character" w:styleId="Strong">
+  <w:style w:type="character" w:styleId="Siln">
     <w:name w:val="Strong"/>
     <w:uiPriority w:val="22"/>
     <w:qFormat/>
@@ -13405,7 +13284,7 @@
       <w:bCs/>
     </w:rPr>
   </w:style>
-  <w:style w:type="character" w:styleId="HTMLCode">
+  <w:style w:type="character" w:styleId="KdHTML">
     <w:name w:val="HTML Code"/>
     <w:rPr>
       <w:rFonts w:ascii="Courier New" w:eastAsia="Times New Roman" w:hAnsi="Courier New" w:cs="Courier New"/>
@@ -13413,9 +13292,9 @@
       <w:szCs w:val="20"/>
     </w:rPr>
   </w:style>
-  <w:style w:type="paragraph" w:styleId="HTMLPreformatted">
+  <w:style w:type="paragraph" w:styleId="FormtovanvHTML">
     <w:name w:val="HTML Preformatted"/>
-    <w:basedOn w:val="Normal"/>
+    <w:basedOn w:val="Normln"/>
     <w:pPr>
       <w:tabs>
         <w:tab w:val="left" w:pos="916"/>
@@ -13440,7 +13319,7 @@
       <w:rFonts w:ascii="Courier New" w:hAnsi="Courier New" w:cs="Courier New"/>
     </w:rPr>
   </w:style>
-  <w:style w:type="character" w:styleId="Emphasis">
+  <w:style w:type="character" w:styleId="Zvraznn">
     <w:name w:val="Emphasis"/>
     <w:uiPriority w:val="20"/>
     <w:qFormat/>
@@ -13451,10 +13330,10 @@
       <w:spacing w:val="5"/>
     </w:rPr>
   </w:style>
-  <w:style w:type="paragraph" w:styleId="TOC1">
+  <w:style w:type="paragraph" w:styleId="Obsah1">
     <w:name w:val="toc 1"/>
-    <w:basedOn w:val="Normal"/>
-    <w:next w:val="Normal"/>
+    <w:basedOn w:val="Normln"/>
+    <w:next w:val="Normln"/>
     <w:autoRedefine/>
     <w:uiPriority w:val="39"/>
     <w:qFormat/>
@@ -13471,10 +13350,10 @@
       <w:caps/>
     </w:rPr>
   </w:style>
-  <w:style w:type="paragraph" w:styleId="TOC2">
+  <w:style w:type="paragraph" w:styleId="Obsah2">
     <w:name w:val="toc 2"/>
-    <w:basedOn w:val="Normal"/>
-    <w:next w:val="Normal"/>
+    <w:basedOn w:val="Normln"/>
+    <w:next w:val="Normln"/>
     <w:autoRedefine/>
     <w:uiPriority w:val="39"/>
     <w:qFormat/>
@@ -13486,10 +13365,10 @@
       <w:smallCaps/>
     </w:rPr>
   </w:style>
-  <w:style w:type="paragraph" w:styleId="TOC4">
+  <w:style w:type="paragraph" w:styleId="Obsah4">
     <w:name w:val="toc 4"/>
-    <w:basedOn w:val="Normal"/>
-    <w:next w:val="Normal"/>
+    <w:basedOn w:val="Normln"/>
+    <w:next w:val="Normln"/>
     <w:autoRedefine/>
     <w:uiPriority w:val="39"/>
     <w:qFormat/>
@@ -13502,10 +13381,10 @@
       <w:szCs w:val="18"/>
     </w:rPr>
   </w:style>
-  <w:style w:type="paragraph" w:styleId="TOC3">
+  <w:style w:type="paragraph" w:styleId="Obsah3">
     <w:name w:val="toc 3"/>
-    <w:basedOn w:val="Normal"/>
-    <w:next w:val="Normal"/>
+    <w:basedOn w:val="Normln"/>
+    <w:next w:val="Normln"/>
     <w:autoRedefine/>
     <w:uiPriority w:val="39"/>
     <w:rsid w:val="004038DD"/>
@@ -13517,10 +13396,10 @@
       <w:iCs/>
     </w:rPr>
   </w:style>
-  <w:style w:type="paragraph" w:styleId="TOC5">
+  <w:style w:type="paragraph" w:styleId="Obsah5">
     <w:name w:val="toc 5"/>
-    <w:basedOn w:val="Normal"/>
-    <w:next w:val="Normal"/>
+    <w:basedOn w:val="Normln"/>
+    <w:next w:val="Normln"/>
     <w:autoRedefine/>
     <w:rsid w:val="004038DD"/>
     <w:pPr>
@@ -13531,10 +13410,10 @@
       <w:szCs w:val="18"/>
     </w:rPr>
   </w:style>
-  <w:style w:type="paragraph" w:styleId="TOC6">
+  <w:style w:type="paragraph" w:styleId="Obsah6">
     <w:name w:val="toc 6"/>
-    <w:basedOn w:val="Normal"/>
-    <w:next w:val="Normal"/>
+    <w:basedOn w:val="Normln"/>
+    <w:next w:val="Normln"/>
     <w:autoRedefine/>
     <w:rsid w:val="004038DD"/>
     <w:pPr>
@@ -13545,10 +13424,10 @@
       <w:szCs w:val="18"/>
     </w:rPr>
   </w:style>
-  <w:style w:type="paragraph" w:styleId="TOC7">
+  <w:style w:type="paragraph" w:styleId="Obsah7">
     <w:name w:val="toc 7"/>
-    <w:basedOn w:val="Normal"/>
-    <w:next w:val="Normal"/>
+    <w:basedOn w:val="Normln"/>
+    <w:next w:val="Normln"/>
     <w:autoRedefine/>
     <w:rsid w:val="004038DD"/>
     <w:pPr>
@@ -13559,10 +13438,10 @@
       <w:szCs w:val="18"/>
     </w:rPr>
   </w:style>
-  <w:style w:type="paragraph" w:styleId="TOC8">
+  <w:style w:type="paragraph" w:styleId="Obsah8">
     <w:name w:val="toc 8"/>
-    <w:basedOn w:val="Normal"/>
-    <w:next w:val="Normal"/>
+    <w:basedOn w:val="Normln"/>
+    <w:next w:val="Normln"/>
     <w:autoRedefine/>
     <w:rsid w:val="004038DD"/>
     <w:pPr>
@@ -13573,10 +13452,10 @@
       <w:szCs w:val="18"/>
     </w:rPr>
   </w:style>
-  <w:style w:type="paragraph" w:styleId="TOC9">
+  <w:style w:type="paragraph" w:styleId="Obsah9">
     <w:name w:val="toc 9"/>
-    <w:basedOn w:val="Normal"/>
-    <w:next w:val="Normal"/>
+    <w:basedOn w:val="Normln"/>
+    <w:next w:val="Normln"/>
     <w:autoRedefine/>
     <w:rsid w:val="004038DD"/>
     <w:pPr>
@@ -13587,9 +13466,9 @@
       <w:szCs w:val="18"/>
     </w:rPr>
   </w:style>
-  <w:style w:type="paragraph" w:styleId="Footer">
+  <w:style w:type="paragraph" w:styleId="Zpat">
     <w:name w:val="footer"/>
-    <w:basedOn w:val="Normal"/>
+    <w:basedOn w:val="Normln"/>
     <w:rsid w:val="004038DD"/>
     <w:pPr>
       <w:tabs>
@@ -13598,14 +13477,14 @@
       </w:tabs>
     </w:pPr>
   </w:style>
-  <w:style w:type="character" w:styleId="PageNumber">
+  <w:style w:type="character" w:styleId="slostrnky">
     <w:name w:val="page number"/>
-    <w:basedOn w:val="DefaultParagraphFont"/>
+    <w:basedOn w:val="Standardnpsmoodstavce"/>
     <w:rsid w:val="004038DD"/>
   </w:style>
-  <w:style w:type="paragraph" w:styleId="Header">
+  <w:style w:type="paragraph" w:styleId="Zhlav">
     <w:name w:val="header"/>
-    <w:basedOn w:val="Normal"/>
+    <w:basedOn w:val="Normln"/>
     <w:rsid w:val="00A84784"/>
     <w:pPr>
       <w:tabs>
@@ -13614,10 +13493,10 @@
       </w:tabs>
     </w:pPr>
   </w:style>
-  <w:style w:type="paragraph" w:styleId="BalloonText">
+  <w:style w:type="paragraph" w:styleId="Textbubliny">
     <w:name w:val="Balloon Text"/>
-    <w:basedOn w:val="Normal"/>
-    <w:link w:val="BalloonTextChar"/>
+    <w:basedOn w:val="Normln"/>
+    <w:link w:val="TextbublinyChar"/>
     <w:rsid w:val="00477634"/>
     <w:rPr>
       <w:rFonts w:ascii="Tahoma" w:hAnsi="Tahoma" w:cs="Tahoma"/>
@@ -13625,9 +13504,9 @@
       <w:szCs w:val="16"/>
     </w:rPr>
   </w:style>
-  <w:style w:type="character" w:customStyle="1" w:styleId="BalloonTextChar">
-    <w:name w:val="Balloon Text Char"/>
-    <w:link w:val="BalloonText"/>
+  <w:style w:type="character" w:customStyle="1" w:styleId="TextbublinyChar">
+    <w:name w:val="Text bubliny Char"/>
+    <w:link w:val="Textbubliny"/>
     <w:rsid w:val="00477634"/>
     <w:rPr>
       <w:rFonts w:ascii="Tahoma" w:hAnsi="Tahoma" w:cs="Tahoma"/>
@@ -13635,9 +13514,9 @@
       <w:szCs w:val="16"/>
     </w:rPr>
   </w:style>
-  <w:style w:type="character" w:customStyle="1" w:styleId="Heading1Char">
-    <w:name w:val="Heading 1 Char"/>
-    <w:link w:val="Heading1"/>
+  <w:style w:type="character" w:customStyle="1" w:styleId="Nadpis1Char">
+    <w:name w:val="Nadpis 1 Char"/>
+    <w:link w:val="Nadpis1"/>
     <w:uiPriority w:val="9"/>
     <w:rsid w:val="00ED1BB3"/>
     <w:rPr>
@@ -13649,9 +13528,9 @@
       <w:shd w:val="clear" w:color="auto" w:fill="4F81BD"/>
     </w:rPr>
   </w:style>
-  <w:style w:type="character" w:customStyle="1" w:styleId="Heading2Char">
-    <w:name w:val="Heading 2 Char"/>
-    <w:link w:val="Heading2"/>
+  <w:style w:type="character" w:customStyle="1" w:styleId="Nadpis2Char">
+    <w:name w:val="Nadpis 2 Char"/>
+    <w:link w:val="Nadpis2"/>
     <w:uiPriority w:val="9"/>
     <w:rsid w:val="00322937"/>
     <w:rPr>
@@ -13663,9 +13542,9 @@
       <w:lang w:val="en-US"/>
     </w:rPr>
   </w:style>
-  <w:style w:type="character" w:customStyle="1" w:styleId="Heading3Char">
-    <w:name w:val="Heading 3 Char"/>
-    <w:link w:val="Heading3"/>
+  <w:style w:type="character" w:customStyle="1" w:styleId="Nadpis3Char">
+    <w:name w:val="Nadpis 3 Char"/>
+    <w:link w:val="Nadpis3"/>
     <w:uiPriority w:val="9"/>
     <w:rsid w:val="00ED1BB3"/>
     <w:rPr>
@@ -13674,9 +13553,9 @@
       <w:spacing w:val="15"/>
     </w:rPr>
   </w:style>
-  <w:style w:type="character" w:customStyle="1" w:styleId="Heading4Char">
-    <w:name w:val="Heading 4 Char"/>
-    <w:link w:val="Heading4"/>
+  <w:style w:type="character" w:customStyle="1" w:styleId="Nadpis4Char">
+    <w:name w:val="Nadpis 4 Char"/>
+    <w:link w:val="Nadpis4"/>
     <w:uiPriority w:val="9"/>
     <w:rsid w:val="00ED1BB3"/>
     <w:rPr>
@@ -13685,9 +13564,9 @@
       <w:spacing w:val="10"/>
     </w:rPr>
   </w:style>
-  <w:style w:type="character" w:customStyle="1" w:styleId="Heading5Char">
-    <w:name w:val="Heading 5 Char"/>
-    <w:link w:val="Heading5"/>
+  <w:style w:type="character" w:customStyle="1" w:styleId="Nadpis5Char">
+    <w:name w:val="Nadpis 5 Char"/>
+    <w:link w:val="Nadpis5"/>
     <w:uiPriority w:val="9"/>
     <w:semiHidden/>
     <w:rsid w:val="00ED1BB3"/>
@@ -13697,9 +13576,9 @@
       <w:spacing w:val="10"/>
     </w:rPr>
   </w:style>
-  <w:style w:type="character" w:customStyle="1" w:styleId="Heading6Char">
-    <w:name w:val="Heading 6 Char"/>
-    <w:link w:val="Heading6"/>
+  <w:style w:type="character" w:customStyle="1" w:styleId="Nadpis6Char">
+    <w:name w:val="Nadpis 6 Char"/>
+    <w:link w:val="Nadpis6"/>
     <w:uiPriority w:val="9"/>
     <w:semiHidden/>
     <w:rsid w:val="00ED1BB3"/>
@@ -13709,9 +13588,9 @@
       <w:spacing w:val="10"/>
     </w:rPr>
   </w:style>
-  <w:style w:type="character" w:customStyle="1" w:styleId="Heading7Char">
-    <w:name w:val="Heading 7 Char"/>
-    <w:link w:val="Heading7"/>
+  <w:style w:type="character" w:customStyle="1" w:styleId="Nadpis7Char">
+    <w:name w:val="Nadpis 7 Char"/>
+    <w:link w:val="Nadpis7"/>
     <w:uiPriority w:val="9"/>
     <w:semiHidden/>
     <w:rsid w:val="00ED1BB3"/>
@@ -13721,9 +13600,9 @@
       <w:spacing w:val="10"/>
     </w:rPr>
   </w:style>
-  <w:style w:type="character" w:customStyle="1" w:styleId="Heading8Char">
-    <w:name w:val="Heading 8 Char"/>
-    <w:link w:val="Heading8"/>
+  <w:style w:type="character" w:customStyle="1" w:styleId="Nadpis8Char">
+    <w:name w:val="Nadpis 8 Char"/>
+    <w:link w:val="Nadpis8"/>
     <w:uiPriority w:val="9"/>
     <w:semiHidden/>
     <w:rsid w:val="00ED1BB3"/>
@@ -13734,9 +13613,9 @@
       <w:szCs w:val="18"/>
     </w:rPr>
   </w:style>
-  <w:style w:type="character" w:customStyle="1" w:styleId="Heading9Char">
-    <w:name w:val="Heading 9 Char"/>
-    <w:link w:val="Heading9"/>
+  <w:style w:type="character" w:customStyle="1" w:styleId="Nadpis9Char">
+    <w:name w:val="Nadpis 9 Char"/>
+    <w:link w:val="Nadpis9"/>
     <w:uiPriority w:val="9"/>
     <w:semiHidden/>
     <w:rsid w:val="00ED1BB3"/>
@@ -13748,10 +13627,10 @@
       <w:szCs w:val="18"/>
     </w:rPr>
   </w:style>
-  <w:style w:type="paragraph" w:styleId="Caption">
+  <w:style w:type="paragraph" w:styleId="Titulek">
     <w:name w:val="caption"/>
-    <w:basedOn w:val="Normal"/>
-    <w:next w:val="Normal"/>
+    <w:basedOn w:val="Normln"/>
+    <w:next w:val="Normln"/>
     <w:uiPriority w:val="35"/>
     <w:semiHidden/>
     <w:unhideWhenUsed/>
@@ -13765,11 +13644,11 @@
       <w:szCs w:val="16"/>
     </w:rPr>
   </w:style>
-  <w:style w:type="paragraph" w:styleId="Title">
+  <w:style w:type="paragraph" w:styleId="Nzev">
     <w:name w:val="Title"/>
-    <w:basedOn w:val="Normal"/>
-    <w:next w:val="Normal"/>
-    <w:link w:val="TitleChar"/>
+    <w:basedOn w:val="Normln"/>
+    <w:next w:val="Normln"/>
+    <w:link w:val="NzevChar"/>
     <w:uiPriority w:val="10"/>
     <w:qFormat/>
     <w:rsid w:val="00ED1BB3"/>
@@ -13785,9 +13664,9 @@
       <w:szCs w:val="52"/>
     </w:rPr>
   </w:style>
-  <w:style w:type="character" w:customStyle="1" w:styleId="TitleChar">
-    <w:name w:val="Title Char"/>
-    <w:link w:val="Title"/>
+  <w:style w:type="character" w:customStyle="1" w:styleId="NzevChar">
+    <w:name w:val="Název Char"/>
+    <w:link w:val="Nzev"/>
     <w:uiPriority w:val="10"/>
     <w:rsid w:val="00ED1BB3"/>
     <w:rPr>
@@ -13799,11 +13678,11 @@
       <w:szCs w:val="52"/>
     </w:rPr>
   </w:style>
-  <w:style w:type="paragraph" w:styleId="Subtitle">
+  <w:style w:type="paragraph" w:styleId="Podtitul">
     <w:name w:val="Subtitle"/>
-    <w:basedOn w:val="Normal"/>
-    <w:next w:val="Normal"/>
-    <w:link w:val="SubtitleChar"/>
+    <w:basedOn w:val="Normln"/>
+    <w:next w:val="Normln"/>
+    <w:link w:val="PodtitulChar"/>
     <w:uiPriority w:val="11"/>
     <w:qFormat/>
     <w:rsid w:val="00ED1BB3"/>
@@ -13818,9 +13697,9 @@
       <w:szCs w:val="24"/>
     </w:rPr>
   </w:style>
-  <w:style w:type="character" w:customStyle="1" w:styleId="SubtitleChar">
-    <w:name w:val="Subtitle Char"/>
-    <w:link w:val="Subtitle"/>
+  <w:style w:type="character" w:customStyle="1" w:styleId="PodtitulChar">
+    <w:name w:val="Podtitul Char"/>
+    <w:link w:val="Podtitul"/>
     <w:uiPriority w:val="11"/>
     <w:rsid w:val="00ED1BB3"/>
     <w:rPr>
@@ -13831,10 +13710,10 @@
       <w:szCs w:val="24"/>
     </w:rPr>
   </w:style>
-  <w:style w:type="paragraph" w:styleId="NoSpacing">
+  <w:style w:type="paragraph" w:styleId="Bezmezer">
     <w:name w:val="No Spacing"/>
-    <w:basedOn w:val="Normal"/>
-    <w:link w:val="NoSpacingChar"/>
+    <w:basedOn w:val="Normln"/>
+    <w:link w:val="BezmezerChar"/>
     <w:uiPriority w:val="1"/>
     <w:qFormat/>
     <w:rsid w:val="00ED1BB3"/>
@@ -13842,9 +13721,9 @@
       <w:spacing w:before="0" w:after="0" w:line="240" w:lineRule="auto"/>
     </w:pPr>
   </w:style>
-  <w:style w:type="character" w:customStyle="1" w:styleId="NoSpacingChar">
-    <w:name w:val="No Spacing Char"/>
-    <w:link w:val="NoSpacing"/>
+  <w:style w:type="character" w:customStyle="1" w:styleId="BezmezerChar">
+    <w:name w:val="Bez mezer Char"/>
+    <w:link w:val="Bezmezer"/>
     <w:uiPriority w:val="1"/>
     <w:rsid w:val="00ED1BB3"/>
     <w:rPr>
@@ -13852,9 +13731,9 @@
       <w:szCs w:val="20"/>
     </w:rPr>
   </w:style>
-  <w:style w:type="paragraph" w:styleId="ListParagraph">
+  <w:style w:type="paragraph" w:styleId="Odstavecseseznamem">
     <w:name w:val="List Paragraph"/>
-    <w:basedOn w:val="Normal"/>
+    <w:basedOn w:val="Normln"/>
     <w:uiPriority w:val="34"/>
     <w:qFormat/>
     <w:rsid w:val="00ED1BB3"/>
@@ -13863,11 +13742,11 @@
       <w:contextualSpacing/>
     </w:pPr>
   </w:style>
-  <w:style w:type="paragraph" w:styleId="Quote">
+  <w:style w:type="paragraph" w:styleId="Citt">
     <w:name w:val="Quote"/>
-    <w:basedOn w:val="Normal"/>
-    <w:next w:val="Normal"/>
-    <w:link w:val="QuoteChar"/>
+    <w:basedOn w:val="Normln"/>
+    <w:next w:val="Normln"/>
+    <w:link w:val="CittChar"/>
     <w:uiPriority w:val="29"/>
     <w:qFormat/>
     <w:rsid w:val="00ED1BB3"/>
@@ -13876,9 +13755,9 @@
       <w:iCs/>
     </w:rPr>
   </w:style>
-  <w:style w:type="character" w:customStyle="1" w:styleId="QuoteChar">
-    <w:name w:val="Quote Char"/>
-    <w:link w:val="Quote"/>
+  <w:style w:type="character" w:customStyle="1" w:styleId="CittChar">
+    <w:name w:val="Citát Char"/>
+    <w:link w:val="Citt"/>
     <w:uiPriority w:val="29"/>
     <w:rsid w:val="00ED1BB3"/>
     <w:rPr>
@@ -13888,11 +13767,11 @@
       <w:szCs w:val="20"/>
     </w:rPr>
   </w:style>
-  <w:style w:type="paragraph" w:styleId="IntenseQuote">
+  <w:style w:type="paragraph" w:styleId="Vrazncitt">
     <w:name w:val="Intense Quote"/>
-    <w:basedOn w:val="Normal"/>
-    <w:next w:val="Normal"/>
-    <w:link w:val="IntenseQuoteChar"/>
+    <w:basedOn w:val="Normln"/>
+    <w:next w:val="Normln"/>
+    <w:link w:val="VrazncittChar"/>
     <w:uiPriority w:val="30"/>
     <w:qFormat/>
     <w:rsid w:val="00ED1BB3"/>
@@ -13910,9 +13789,9 @@
       <w:color w:val="4F81BD"/>
     </w:rPr>
   </w:style>
-  <w:style w:type="character" w:customStyle="1" w:styleId="IntenseQuoteChar">
-    <w:name w:val="Intense Quote Char"/>
-    <w:link w:val="IntenseQuote"/>
+  <w:style w:type="character" w:customStyle="1" w:styleId="VrazncittChar">
+    <w:name w:val="Výrazný citát Char"/>
+    <w:link w:val="Vrazncitt"/>
     <w:uiPriority w:val="30"/>
     <w:rsid w:val="00ED1BB3"/>
     <w:rPr>
@@ -13923,7 +13802,7 @@
       <w:szCs w:val="20"/>
     </w:rPr>
   </w:style>
-  <w:style w:type="character" w:styleId="SubtleEmphasis">
+  <w:style w:type="character" w:styleId="Zdraznnjemn">
     <w:name w:val="Subtle Emphasis"/>
     <w:uiPriority w:val="19"/>
     <w:qFormat/>
@@ -13934,7 +13813,7 @@
       <w:color w:val="243F60"/>
     </w:rPr>
   </w:style>
-  <w:style w:type="character" w:styleId="IntenseEmphasis">
+  <w:style w:type="character" w:styleId="Zdraznnintenzivn">
     <w:name w:val="Intense Emphasis"/>
     <w:uiPriority w:val="21"/>
     <w:qFormat/>
@@ -13947,7 +13826,7 @@
       <w:spacing w:val="10"/>
     </w:rPr>
   </w:style>
-  <w:style w:type="character" w:styleId="SubtleReference">
+  <w:style w:type="character" w:styleId="Odkazjemn">
     <w:name w:val="Subtle Reference"/>
     <w:uiPriority w:val="31"/>
     <w:qFormat/>
@@ -13958,7 +13837,7 @@
       <w:color w:val="4F81BD"/>
     </w:rPr>
   </w:style>
-  <w:style w:type="character" w:styleId="IntenseReference">
+  <w:style w:type="character" w:styleId="Odkazintenzivn">
     <w:name w:val="Intense Reference"/>
     <w:uiPriority w:val="32"/>
     <w:qFormat/>
@@ -13972,7 +13851,7 @@
       <w:color w:val="4F81BD"/>
     </w:rPr>
   </w:style>
-  <w:style w:type="character" w:styleId="BookTitle">
+  <w:style w:type="character" w:styleId="Nzevknihy">
     <w:name w:val="Book Title"/>
     <w:uiPriority w:val="33"/>
     <w:qFormat/>
@@ -13985,10 +13864,10 @@
       <w:spacing w:val="9"/>
     </w:rPr>
   </w:style>
-  <w:style w:type="paragraph" w:styleId="TOCHeading">
+  <w:style w:type="paragraph" w:styleId="Nadpisobsahu">
     <w:name w:val="TOC Heading"/>
-    <w:basedOn w:val="Heading1"/>
-    <w:next w:val="Normal"/>
+    <w:basedOn w:val="Nadpis1"/>
+    <w:next w:val="Normln"/>
     <w:uiPriority w:val="39"/>
     <w:semiHidden/>
     <w:unhideWhenUsed/>
@@ -14148,7 +14027,7 @@
     <w:lsdException w:name="Bibliography" w:semiHidden="1" w:uiPriority="37" w:unhideWhenUsed="1"/>
     <w:lsdException w:name="TOC Heading" w:semiHidden="1" w:uiPriority="39" w:unhideWhenUsed="1" w:qFormat="1"/>
   </w:latentStyles>
-  <w:style w:type="paragraph" w:default="1" w:styleId="Normal">
+  <w:style w:type="paragraph" w:default="1" w:styleId="Normln">
     <w:name w:val="Normal"/>
     <w:qFormat/>
     <w:rsid w:val="000F234E"/>
@@ -14157,11 +14036,11 @@
       <w:jc w:val="both"/>
     </w:pPr>
   </w:style>
-  <w:style w:type="paragraph" w:styleId="Heading1">
+  <w:style w:type="paragraph" w:styleId="Nadpis1">
     <w:name w:val="heading 1"/>
-    <w:basedOn w:val="Normal"/>
-    <w:next w:val="Normal"/>
-    <w:link w:val="Heading1Char"/>
+    <w:basedOn w:val="Normln"/>
+    <w:next w:val="Normln"/>
+    <w:link w:val="Nadpis1Char"/>
     <w:uiPriority w:val="9"/>
     <w:qFormat/>
     <w:rsid w:val="00ED1BB3"/>
@@ -14190,11 +14069,11 @@
       <w:szCs w:val="22"/>
     </w:rPr>
   </w:style>
-  <w:style w:type="paragraph" w:styleId="Heading2">
+  <w:style w:type="paragraph" w:styleId="Nadpis2">
     <w:name w:val="heading 2"/>
-    <w:basedOn w:val="Normal"/>
-    <w:next w:val="Normal"/>
-    <w:link w:val="Heading2Char"/>
+    <w:basedOn w:val="Normln"/>
+    <w:next w:val="Normln"/>
+    <w:link w:val="Nadpis2Char"/>
     <w:uiPriority w:val="9"/>
     <w:unhideWhenUsed/>
     <w:qFormat/>
@@ -14222,11 +14101,11 @@
       <w:lang w:val="en-US"/>
     </w:rPr>
   </w:style>
-  <w:style w:type="paragraph" w:styleId="Heading3">
+  <w:style w:type="paragraph" w:styleId="Nadpis3">
     <w:name w:val="heading 3"/>
-    <w:basedOn w:val="Normal"/>
-    <w:next w:val="Normal"/>
-    <w:link w:val="Heading3Char"/>
+    <w:basedOn w:val="Normln"/>
+    <w:next w:val="Normln"/>
+    <w:link w:val="Nadpis3Char"/>
     <w:uiPriority w:val="9"/>
     <w:unhideWhenUsed/>
     <w:qFormat/>
@@ -14251,11 +14130,11 @@
       <w:szCs w:val="22"/>
     </w:rPr>
   </w:style>
-  <w:style w:type="paragraph" w:styleId="Heading4">
+  <w:style w:type="paragraph" w:styleId="Nadpis4">
     <w:name w:val="heading 4"/>
-    <w:basedOn w:val="Normal"/>
-    <w:next w:val="Normal"/>
-    <w:link w:val="Heading4Char"/>
+    <w:basedOn w:val="Normln"/>
+    <w:next w:val="Normln"/>
+    <w:link w:val="Nadpis4Char"/>
     <w:uiPriority w:val="9"/>
     <w:unhideWhenUsed/>
     <w:qFormat/>
@@ -14280,11 +14159,11 @@
       <w:szCs w:val="22"/>
     </w:rPr>
   </w:style>
-  <w:style w:type="paragraph" w:styleId="Heading5">
+  <w:style w:type="paragraph" w:styleId="Nadpis5">
     <w:name w:val="heading 5"/>
-    <w:basedOn w:val="Normal"/>
-    <w:next w:val="Normal"/>
-    <w:link w:val="Heading5Char"/>
+    <w:basedOn w:val="Normln"/>
+    <w:next w:val="Normln"/>
+    <w:link w:val="Nadpis5Char"/>
     <w:uiPriority w:val="9"/>
     <w:semiHidden/>
     <w:unhideWhenUsed/>
@@ -14309,11 +14188,11 @@
       <w:szCs w:val="22"/>
     </w:rPr>
   </w:style>
-  <w:style w:type="paragraph" w:styleId="Heading6">
+  <w:style w:type="paragraph" w:styleId="Nadpis6">
     <w:name w:val="heading 6"/>
-    <w:basedOn w:val="Normal"/>
-    <w:next w:val="Normal"/>
-    <w:link w:val="Heading6Char"/>
+    <w:basedOn w:val="Normln"/>
+    <w:next w:val="Normln"/>
+    <w:link w:val="Nadpis6Char"/>
     <w:uiPriority w:val="9"/>
     <w:semiHidden/>
     <w:unhideWhenUsed/>
@@ -14338,11 +14217,11 @@
       <w:szCs w:val="22"/>
     </w:rPr>
   </w:style>
-  <w:style w:type="paragraph" w:styleId="Heading7">
+  <w:style w:type="paragraph" w:styleId="Nadpis7">
     <w:name w:val="heading 7"/>
-    <w:basedOn w:val="Normal"/>
-    <w:next w:val="Normal"/>
-    <w:link w:val="Heading7Char"/>
+    <w:basedOn w:val="Normln"/>
+    <w:next w:val="Normln"/>
+    <w:link w:val="Nadpis7Char"/>
     <w:uiPriority w:val="9"/>
     <w:semiHidden/>
     <w:unhideWhenUsed/>
@@ -14364,11 +14243,11 @@
       <w:szCs w:val="22"/>
     </w:rPr>
   </w:style>
-  <w:style w:type="paragraph" w:styleId="Heading8">
+  <w:style w:type="paragraph" w:styleId="Nadpis8">
     <w:name w:val="heading 8"/>
-    <w:basedOn w:val="Normal"/>
-    <w:next w:val="Normal"/>
-    <w:link w:val="Heading8Char"/>
+    <w:basedOn w:val="Normln"/>
+    <w:next w:val="Normln"/>
+    <w:link w:val="Nadpis8Char"/>
     <w:uiPriority w:val="9"/>
     <w:semiHidden/>
     <w:unhideWhenUsed/>
@@ -14389,11 +14268,11 @@
       <w:szCs w:val="18"/>
     </w:rPr>
   </w:style>
-  <w:style w:type="paragraph" w:styleId="Heading9">
+  <w:style w:type="paragraph" w:styleId="Nadpis9">
     <w:name w:val="heading 9"/>
-    <w:basedOn w:val="Normal"/>
-    <w:next w:val="Normal"/>
-    <w:link w:val="Heading9Char"/>
+    <w:basedOn w:val="Normln"/>
+    <w:next w:val="Normln"/>
+    <w:link w:val="Nadpis9Char"/>
     <w:uiPriority w:val="9"/>
     <w:semiHidden/>
     <w:unhideWhenUsed/>
@@ -14415,12 +14294,13 @@
       <w:szCs w:val="18"/>
     </w:rPr>
   </w:style>
-  <w:style w:type="character" w:default="1" w:styleId="DefaultParagraphFont">
+  <w:style w:type="character" w:default="1" w:styleId="Standardnpsmoodstavce">
     <w:name w:val="Default Paragraph Font"/>
     <w:uiPriority w:val="1"/>
+    <w:semiHidden/>
     <w:unhideWhenUsed/>
   </w:style>
-  <w:style w:type="table" w:default="1" w:styleId="TableNormal">
+  <w:style w:type="table" w:default="1" w:styleId="Normlntabulka">
     <w:name w:val="Normal Table"/>
     <w:uiPriority w:val="99"/>
     <w:semiHidden/>
@@ -14435,13 +14315,13 @@
       </w:tblCellMar>
     </w:tblPr>
   </w:style>
-  <w:style w:type="numbering" w:default="1" w:styleId="NoList">
+  <w:style w:type="numbering" w:default="1" w:styleId="Bezseznamu">
     <w:name w:val="No List"/>
     <w:uiPriority w:val="99"/>
     <w:semiHidden/>
     <w:unhideWhenUsed/>
   </w:style>
-  <w:style w:type="character" w:styleId="Hyperlink">
+  <w:style w:type="character" w:styleId="Hypertextovodkaz">
     <w:name w:val="Hyperlink"/>
     <w:uiPriority w:val="99"/>
     <w:rPr>
@@ -14452,7 +14332,7 @@
       <w:effect w:val="none"/>
     </w:rPr>
   </w:style>
-  <w:style w:type="character" w:styleId="FollowedHyperlink">
+  <w:style w:type="character" w:styleId="Sledovanodkaz">
     <w:name w:val="FollowedHyperlink"/>
     <w:rPr>
       <w:strike w:val="0"/>
@@ -14464,14 +14344,14 @@
   </w:style>
   <w:style w:type="paragraph" w:customStyle="1" w:styleId="left">
     <w:name w:val="left"/>
-    <w:basedOn w:val="Normal"/>
+    <w:basedOn w:val="Normln"/>
     <w:pPr>
       <w:spacing w:before="100" w:beforeAutospacing="1" w:after="100" w:afterAutospacing="1"/>
     </w:pPr>
   </w:style>
   <w:style w:type="paragraph" w:customStyle="1" w:styleId="image">
     <w:name w:val="image"/>
-    <w:basedOn w:val="Normal"/>
+    <w:basedOn w:val="Normln"/>
     <w:pPr>
       <w:spacing w:before="100" w:beforeAutospacing="1" w:after="100" w:afterAutospacing="1"/>
       <w:jc w:val="center"/>
@@ -14483,7 +14363,7 @@
   </w:style>
   <w:style w:type="paragraph" w:customStyle="1" w:styleId="link">
     <w:name w:val="link"/>
-    <w:basedOn w:val="Normal"/>
+    <w:basedOn w:val="Normln"/>
     <w:pPr>
       <w:spacing w:before="100" w:beforeAutospacing="1" w:after="100" w:afterAutospacing="1"/>
     </w:pPr>
@@ -14493,7 +14373,7 @@
   </w:style>
   <w:style w:type="paragraph" w:customStyle="1" w:styleId="link1">
     <w:name w:val="link1"/>
-    <w:basedOn w:val="Normal"/>
+    <w:basedOn w:val="Normln"/>
     <w:pPr>
       <w:spacing w:before="100" w:beforeAutospacing="1" w:after="100" w:afterAutospacing="1"/>
     </w:pPr>
@@ -14501,14 +14381,14 @@
       <w:rFonts w:ascii="Courier New" w:hAnsi="Courier New" w:cs="Courier New"/>
     </w:rPr>
   </w:style>
-  <w:style w:type="paragraph" w:styleId="NormalWeb">
+  <w:style w:type="paragraph" w:styleId="Normlnweb">
     <w:name w:val="Normal (Web)"/>
-    <w:basedOn w:val="Normal"/>
+    <w:basedOn w:val="Normln"/>
     <w:pPr>
       <w:spacing w:before="100" w:beforeAutospacing="1" w:after="100" w:afterAutospacing="1"/>
     </w:pPr>
   </w:style>
-  <w:style w:type="character" w:styleId="Strong">
+  <w:style w:type="character" w:styleId="Siln">
     <w:name w:val="Strong"/>
     <w:uiPriority w:val="22"/>
     <w:qFormat/>
@@ -14518,7 +14398,7 @@
       <w:bCs/>
     </w:rPr>
   </w:style>
-  <w:style w:type="character" w:styleId="HTMLCode">
+  <w:style w:type="character" w:styleId="KdHTML">
     <w:name w:val="HTML Code"/>
     <w:rPr>
       <w:rFonts w:ascii="Courier New" w:eastAsia="Times New Roman" w:hAnsi="Courier New" w:cs="Courier New"/>
@@ -14526,9 +14406,9 @@
       <w:szCs w:val="20"/>
     </w:rPr>
   </w:style>
-  <w:style w:type="paragraph" w:styleId="HTMLPreformatted">
+  <w:style w:type="paragraph" w:styleId="FormtovanvHTML">
     <w:name w:val="HTML Preformatted"/>
-    <w:basedOn w:val="Normal"/>
+    <w:basedOn w:val="Normln"/>
     <w:pPr>
       <w:tabs>
         <w:tab w:val="left" w:pos="916"/>
@@ -14553,7 +14433,7 @@
       <w:rFonts w:ascii="Courier New" w:hAnsi="Courier New" w:cs="Courier New"/>
     </w:rPr>
   </w:style>
-  <w:style w:type="character" w:styleId="Emphasis">
+  <w:style w:type="character" w:styleId="Zvraznn">
     <w:name w:val="Emphasis"/>
     <w:uiPriority w:val="20"/>
     <w:qFormat/>
@@ -14564,10 +14444,10 @@
       <w:spacing w:val="5"/>
     </w:rPr>
   </w:style>
-  <w:style w:type="paragraph" w:styleId="TOC1">
+  <w:style w:type="paragraph" w:styleId="Obsah1">
     <w:name w:val="toc 1"/>
-    <w:basedOn w:val="Normal"/>
-    <w:next w:val="Normal"/>
+    <w:basedOn w:val="Normln"/>
+    <w:next w:val="Normln"/>
     <w:autoRedefine/>
     <w:uiPriority w:val="39"/>
     <w:qFormat/>
@@ -14584,10 +14464,10 @@
       <w:caps/>
     </w:rPr>
   </w:style>
-  <w:style w:type="paragraph" w:styleId="TOC2">
+  <w:style w:type="paragraph" w:styleId="Obsah2">
     <w:name w:val="toc 2"/>
-    <w:basedOn w:val="Normal"/>
-    <w:next w:val="Normal"/>
+    <w:basedOn w:val="Normln"/>
+    <w:next w:val="Normln"/>
     <w:autoRedefine/>
     <w:uiPriority w:val="39"/>
     <w:qFormat/>
@@ -14599,10 +14479,10 @@
       <w:smallCaps/>
     </w:rPr>
   </w:style>
-  <w:style w:type="paragraph" w:styleId="TOC4">
+  <w:style w:type="paragraph" w:styleId="Obsah4">
     <w:name w:val="toc 4"/>
-    <w:basedOn w:val="Normal"/>
-    <w:next w:val="Normal"/>
+    <w:basedOn w:val="Normln"/>
+    <w:next w:val="Normln"/>
     <w:autoRedefine/>
     <w:uiPriority w:val="39"/>
     <w:qFormat/>
@@ -14615,10 +14495,10 @@
       <w:szCs w:val="18"/>
     </w:rPr>
   </w:style>
-  <w:style w:type="paragraph" w:styleId="TOC3">
+  <w:style w:type="paragraph" w:styleId="Obsah3">
     <w:name w:val="toc 3"/>
-    <w:basedOn w:val="Normal"/>
-    <w:next w:val="Normal"/>
+    <w:basedOn w:val="Normln"/>
+    <w:next w:val="Normln"/>
     <w:autoRedefine/>
     <w:uiPriority w:val="39"/>
     <w:rsid w:val="004038DD"/>
@@ -14630,10 +14510,10 @@
       <w:iCs/>
     </w:rPr>
   </w:style>
-  <w:style w:type="paragraph" w:styleId="TOC5">
+  <w:style w:type="paragraph" w:styleId="Obsah5">
     <w:name w:val="toc 5"/>
-    <w:basedOn w:val="Normal"/>
-    <w:next w:val="Normal"/>
+    <w:basedOn w:val="Normln"/>
+    <w:next w:val="Normln"/>
     <w:autoRedefine/>
     <w:rsid w:val="004038DD"/>
     <w:pPr>
@@ -14644,10 +14524,10 @@
       <w:szCs w:val="18"/>
     </w:rPr>
   </w:style>
-  <w:style w:type="paragraph" w:styleId="TOC6">
+  <w:style w:type="paragraph" w:styleId="Obsah6">
     <w:name w:val="toc 6"/>
-    <w:basedOn w:val="Normal"/>
-    <w:next w:val="Normal"/>
+    <w:basedOn w:val="Normln"/>
+    <w:next w:val="Normln"/>
     <w:autoRedefine/>
     <w:rsid w:val="004038DD"/>
     <w:pPr>
@@ -14658,10 +14538,10 @@
       <w:szCs w:val="18"/>
     </w:rPr>
   </w:style>
-  <w:style w:type="paragraph" w:styleId="TOC7">
+  <w:style w:type="paragraph" w:styleId="Obsah7">
     <w:name w:val="toc 7"/>
-    <w:basedOn w:val="Normal"/>
-    <w:next w:val="Normal"/>
+    <w:basedOn w:val="Normln"/>
+    <w:next w:val="Normln"/>
     <w:autoRedefine/>
     <w:rsid w:val="004038DD"/>
     <w:pPr>
@@ -14672,10 +14552,10 @@
       <w:szCs w:val="18"/>
     </w:rPr>
   </w:style>
-  <w:style w:type="paragraph" w:styleId="TOC8">
+  <w:style w:type="paragraph" w:styleId="Obsah8">
     <w:name w:val="toc 8"/>
-    <w:basedOn w:val="Normal"/>
-    <w:next w:val="Normal"/>
+    <w:basedOn w:val="Normln"/>
+    <w:next w:val="Normln"/>
     <w:autoRedefine/>
     <w:rsid w:val="004038DD"/>
     <w:pPr>
@@ -14686,10 +14566,10 @@
       <w:szCs w:val="18"/>
     </w:rPr>
   </w:style>
-  <w:style w:type="paragraph" w:styleId="TOC9">
+  <w:style w:type="paragraph" w:styleId="Obsah9">
     <w:name w:val="toc 9"/>
-    <w:basedOn w:val="Normal"/>
-    <w:next w:val="Normal"/>
+    <w:basedOn w:val="Normln"/>
+    <w:next w:val="Normln"/>
     <w:autoRedefine/>
     <w:rsid w:val="004038DD"/>
     <w:pPr>
@@ -14700,9 +14580,9 @@
       <w:szCs w:val="18"/>
     </w:rPr>
   </w:style>
-  <w:style w:type="paragraph" w:styleId="Footer">
+  <w:style w:type="paragraph" w:styleId="Zpat">
     <w:name w:val="footer"/>
-    <w:basedOn w:val="Normal"/>
+    <w:basedOn w:val="Normln"/>
     <w:rsid w:val="004038DD"/>
     <w:pPr>
       <w:tabs>
@@ -14711,14 +14591,14 @@
       </w:tabs>
     </w:pPr>
   </w:style>
-  <w:style w:type="character" w:styleId="PageNumber">
+  <w:style w:type="character" w:styleId="slostrnky">
     <w:name w:val="page number"/>
-    <w:basedOn w:val="DefaultParagraphFont"/>
+    <w:basedOn w:val="Standardnpsmoodstavce"/>
     <w:rsid w:val="004038DD"/>
   </w:style>
-  <w:style w:type="paragraph" w:styleId="Header">
+  <w:style w:type="paragraph" w:styleId="Zhlav">
     <w:name w:val="header"/>
-    <w:basedOn w:val="Normal"/>
+    <w:basedOn w:val="Normln"/>
     <w:rsid w:val="00A84784"/>
     <w:pPr>
       <w:tabs>
@@ -14727,10 +14607,10 @@
       </w:tabs>
     </w:pPr>
   </w:style>
-  <w:style w:type="paragraph" w:styleId="BalloonText">
+  <w:style w:type="paragraph" w:styleId="Textbubliny">
     <w:name w:val="Balloon Text"/>
-    <w:basedOn w:val="Normal"/>
-    <w:link w:val="BalloonTextChar"/>
+    <w:basedOn w:val="Normln"/>
+    <w:link w:val="TextbublinyChar"/>
     <w:rsid w:val="00477634"/>
     <w:rPr>
       <w:rFonts w:ascii="Tahoma" w:hAnsi="Tahoma" w:cs="Tahoma"/>
@@ -14738,9 +14618,9 @@
       <w:szCs w:val="16"/>
     </w:rPr>
   </w:style>
-  <w:style w:type="character" w:customStyle="1" w:styleId="BalloonTextChar">
-    <w:name w:val="Balloon Text Char"/>
-    <w:link w:val="BalloonText"/>
+  <w:style w:type="character" w:customStyle="1" w:styleId="TextbublinyChar">
+    <w:name w:val="Text bubliny Char"/>
+    <w:link w:val="Textbubliny"/>
     <w:rsid w:val="00477634"/>
     <w:rPr>
       <w:rFonts w:ascii="Tahoma" w:hAnsi="Tahoma" w:cs="Tahoma"/>
@@ -14748,9 +14628,9 @@
       <w:szCs w:val="16"/>
     </w:rPr>
   </w:style>
-  <w:style w:type="character" w:customStyle="1" w:styleId="Heading1Char">
-    <w:name w:val="Heading 1 Char"/>
-    <w:link w:val="Heading1"/>
+  <w:style w:type="character" w:customStyle="1" w:styleId="Nadpis1Char">
+    <w:name w:val="Nadpis 1 Char"/>
+    <w:link w:val="Nadpis1"/>
     <w:uiPriority w:val="9"/>
     <w:rsid w:val="00ED1BB3"/>
     <w:rPr>
@@ -14762,9 +14642,9 @@
       <w:shd w:val="clear" w:color="auto" w:fill="4F81BD"/>
     </w:rPr>
   </w:style>
-  <w:style w:type="character" w:customStyle="1" w:styleId="Heading2Char">
-    <w:name w:val="Heading 2 Char"/>
-    <w:link w:val="Heading2"/>
+  <w:style w:type="character" w:customStyle="1" w:styleId="Nadpis2Char">
+    <w:name w:val="Nadpis 2 Char"/>
+    <w:link w:val="Nadpis2"/>
     <w:uiPriority w:val="9"/>
     <w:rsid w:val="00322937"/>
     <w:rPr>
@@ -14776,9 +14656,9 @@
       <w:lang w:val="en-US"/>
     </w:rPr>
   </w:style>
-  <w:style w:type="character" w:customStyle="1" w:styleId="Heading3Char">
-    <w:name w:val="Heading 3 Char"/>
-    <w:link w:val="Heading3"/>
+  <w:style w:type="character" w:customStyle="1" w:styleId="Nadpis3Char">
+    <w:name w:val="Nadpis 3 Char"/>
+    <w:link w:val="Nadpis3"/>
     <w:uiPriority w:val="9"/>
     <w:rsid w:val="00ED1BB3"/>
     <w:rPr>
@@ -14787,9 +14667,9 @@
       <w:spacing w:val="15"/>
     </w:rPr>
   </w:style>
-  <w:style w:type="character" w:customStyle="1" w:styleId="Heading4Char">
-    <w:name w:val="Heading 4 Char"/>
-    <w:link w:val="Heading4"/>
+  <w:style w:type="character" w:customStyle="1" w:styleId="Nadpis4Char">
+    <w:name w:val="Nadpis 4 Char"/>
+    <w:link w:val="Nadpis4"/>
     <w:uiPriority w:val="9"/>
     <w:rsid w:val="00ED1BB3"/>
     <w:rPr>
@@ -14798,9 +14678,9 @@
       <w:spacing w:val="10"/>
     </w:rPr>
   </w:style>
-  <w:style w:type="character" w:customStyle="1" w:styleId="Heading5Char">
-    <w:name w:val="Heading 5 Char"/>
-    <w:link w:val="Heading5"/>
+  <w:style w:type="character" w:customStyle="1" w:styleId="Nadpis5Char">
+    <w:name w:val="Nadpis 5 Char"/>
+    <w:link w:val="Nadpis5"/>
     <w:uiPriority w:val="9"/>
     <w:semiHidden/>
     <w:rsid w:val="00ED1BB3"/>
@@ -14810,9 +14690,9 @@
       <w:spacing w:val="10"/>
     </w:rPr>
   </w:style>
-  <w:style w:type="character" w:customStyle="1" w:styleId="Heading6Char">
-    <w:name w:val="Heading 6 Char"/>
-    <w:link w:val="Heading6"/>
+  <w:style w:type="character" w:customStyle="1" w:styleId="Nadpis6Char">
+    <w:name w:val="Nadpis 6 Char"/>
+    <w:link w:val="Nadpis6"/>
     <w:uiPriority w:val="9"/>
     <w:semiHidden/>
     <w:rsid w:val="00ED1BB3"/>
@@ -14822,9 +14702,9 @@
       <w:spacing w:val="10"/>
     </w:rPr>
   </w:style>
-  <w:style w:type="character" w:customStyle="1" w:styleId="Heading7Char">
-    <w:name w:val="Heading 7 Char"/>
-    <w:link w:val="Heading7"/>
+  <w:style w:type="character" w:customStyle="1" w:styleId="Nadpis7Char">
+    <w:name w:val="Nadpis 7 Char"/>
+    <w:link w:val="Nadpis7"/>
     <w:uiPriority w:val="9"/>
     <w:semiHidden/>
     <w:rsid w:val="00ED1BB3"/>
@@ -14834,9 +14714,9 @@
       <w:spacing w:val="10"/>
     </w:rPr>
   </w:style>
-  <w:style w:type="character" w:customStyle="1" w:styleId="Heading8Char">
-    <w:name w:val="Heading 8 Char"/>
-    <w:link w:val="Heading8"/>
+  <w:style w:type="character" w:customStyle="1" w:styleId="Nadpis8Char">
+    <w:name w:val="Nadpis 8 Char"/>
+    <w:link w:val="Nadpis8"/>
     <w:uiPriority w:val="9"/>
     <w:semiHidden/>
     <w:rsid w:val="00ED1BB3"/>
@@ -14847,9 +14727,9 @@
       <w:szCs w:val="18"/>
     </w:rPr>
   </w:style>
-  <w:style w:type="character" w:customStyle="1" w:styleId="Heading9Char">
-    <w:name w:val="Heading 9 Char"/>
-    <w:link w:val="Heading9"/>
+  <w:style w:type="character" w:customStyle="1" w:styleId="Nadpis9Char">
+    <w:name w:val="Nadpis 9 Char"/>
+    <w:link w:val="Nadpis9"/>
     <w:uiPriority w:val="9"/>
     <w:semiHidden/>
     <w:rsid w:val="00ED1BB3"/>
@@ -14861,10 +14741,10 @@
       <w:szCs w:val="18"/>
     </w:rPr>
   </w:style>
-  <w:style w:type="paragraph" w:styleId="Caption">
+  <w:style w:type="paragraph" w:styleId="Titulek">
     <w:name w:val="caption"/>
-    <w:basedOn w:val="Normal"/>
-    <w:next w:val="Normal"/>
+    <w:basedOn w:val="Normln"/>
+    <w:next w:val="Normln"/>
     <w:uiPriority w:val="35"/>
     <w:semiHidden/>
     <w:unhideWhenUsed/>
@@ -14878,11 +14758,11 @@
       <w:szCs w:val="16"/>
     </w:rPr>
   </w:style>
-  <w:style w:type="paragraph" w:styleId="Title">
+  <w:style w:type="paragraph" w:styleId="Nzev">
     <w:name w:val="Title"/>
-    <w:basedOn w:val="Normal"/>
-    <w:next w:val="Normal"/>
-    <w:link w:val="TitleChar"/>
+    <w:basedOn w:val="Normln"/>
+    <w:next w:val="Normln"/>
+    <w:link w:val="NzevChar"/>
     <w:uiPriority w:val="10"/>
     <w:qFormat/>
     <w:rsid w:val="00ED1BB3"/>
@@ -14898,9 +14778,9 @@
       <w:szCs w:val="52"/>
     </w:rPr>
   </w:style>
-  <w:style w:type="character" w:customStyle="1" w:styleId="TitleChar">
-    <w:name w:val="Title Char"/>
-    <w:link w:val="Title"/>
+  <w:style w:type="character" w:customStyle="1" w:styleId="NzevChar">
+    <w:name w:val="Název Char"/>
+    <w:link w:val="Nzev"/>
     <w:uiPriority w:val="10"/>
     <w:rsid w:val="00ED1BB3"/>
     <w:rPr>
@@ -14912,11 +14792,11 @@
       <w:szCs w:val="52"/>
     </w:rPr>
   </w:style>
-  <w:style w:type="paragraph" w:styleId="Subtitle">
+  <w:style w:type="paragraph" w:styleId="Podtitul">
     <w:name w:val="Subtitle"/>
-    <w:basedOn w:val="Normal"/>
-    <w:next w:val="Normal"/>
-    <w:link w:val="SubtitleChar"/>
+    <w:basedOn w:val="Normln"/>
+    <w:next w:val="Normln"/>
+    <w:link w:val="PodtitulChar"/>
     <w:uiPriority w:val="11"/>
     <w:qFormat/>
     <w:rsid w:val="00ED1BB3"/>
@@ -14931,9 +14811,9 @@
       <w:szCs w:val="24"/>
     </w:rPr>
   </w:style>
-  <w:style w:type="character" w:customStyle="1" w:styleId="SubtitleChar">
-    <w:name w:val="Subtitle Char"/>
-    <w:link w:val="Subtitle"/>
+  <w:style w:type="character" w:customStyle="1" w:styleId="PodtitulChar">
+    <w:name w:val="Podtitul Char"/>
+    <w:link w:val="Podtitul"/>
     <w:uiPriority w:val="11"/>
     <w:rsid w:val="00ED1BB3"/>
     <w:rPr>
@@ -14944,10 +14824,10 @@
       <w:szCs w:val="24"/>
     </w:rPr>
   </w:style>
-  <w:style w:type="paragraph" w:styleId="NoSpacing">
+  <w:style w:type="paragraph" w:styleId="Bezmezer">
     <w:name w:val="No Spacing"/>
-    <w:basedOn w:val="Normal"/>
-    <w:link w:val="NoSpacingChar"/>
+    <w:basedOn w:val="Normln"/>
+    <w:link w:val="BezmezerChar"/>
     <w:uiPriority w:val="1"/>
     <w:qFormat/>
     <w:rsid w:val="00ED1BB3"/>
@@ -14955,9 +14835,9 @@
       <w:spacing w:before="0" w:after="0" w:line="240" w:lineRule="auto"/>
     </w:pPr>
   </w:style>
-  <w:style w:type="character" w:customStyle="1" w:styleId="NoSpacingChar">
-    <w:name w:val="No Spacing Char"/>
-    <w:link w:val="NoSpacing"/>
+  <w:style w:type="character" w:customStyle="1" w:styleId="BezmezerChar">
+    <w:name w:val="Bez mezer Char"/>
+    <w:link w:val="Bezmezer"/>
     <w:uiPriority w:val="1"/>
     <w:rsid w:val="00ED1BB3"/>
     <w:rPr>
@@ -14965,9 +14845,9 @@
       <w:szCs w:val="20"/>
     </w:rPr>
   </w:style>
-  <w:style w:type="paragraph" w:styleId="ListParagraph">
+  <w:style w:type="paragraph" w:styleId="Odstavecseseznamem">
     <w:name w:val="List Paragraph"/>
-    <w:basedOn w:val="Normal"/>
+    <w:basedOn w:val="Normln"/>
     <w:uiPriority w:val="34"/>
     <w:qFormat/>
     <w:rsid w:val="00ED1BB3"/>
@@ -14976,11 +14856,11 @@
       <w:contextualSpacing/>
     </w:pPr>
   </w:style>
-  <w:style w:type="paragraph" w:styleId="Quote">
+  <w:style w:type="paragraph" w:styleId="Citt">
     <w:name w:val="Quote"/>
-    <w:basedOn w:val="Normal"/>
-    <w:next w:val="Normal"/>
-    <w:link w:val="QuoteChar"/>
+    <w:basedOn w:val="Normln"/>
+    <w:next w:val="Normln"/>
+    <w:link w:val="CittChar"/>
     <w:uiPriority w:val="29"/>
     <w:qFormat/>
     <w:rsid w:val="00ED1BB3"/>
@@ -14989,9 +14869,9 @@
       <w:iCs/>
     </w:rPr>
   </w:style>
-  <w:style w:type="character" w:customStyle="1" w:styleId="QuoteChar">
-    <w:name w:val="Quote Char"/>
-    <w:link w:val="Quote"/>
+  <w:style w:type="character" w:customStyle="1" w:styleId="CittChar">
+    <w:name w:val="Citát Char"/>
+    <w:link w:val="Citt"/>
     <w:uiPriority w:val="29"/>
     <w:rsid w:val="00ED1BB3"/>
     <w:rPr>
@@ -15001,11 +14881,11 @@
       <w:szCs w:val="20"/>
     </w:rPr>
   </w:style>
-  <w:style w:type="paragraph" w:styleId="IntenseQuote">
+  <w:style w:type="paragraph" w:styleId="Vrazncitt">
     <w:name w:val="Intense Quote"/>
-    <w:basedOn w:val="Normal"/>
-    <w:next w:val="Normal"/>
-    <w:link w:val="IntenseQuoteChar"/>
+    <w:basedOn w:val="Normln"/>
+    <w:next w:val="Normln"/>
+    <w:link w:val="VrazncittChar"/>
     <w:uiPriority w:val="30"/>
     <w:qFormat/>
     <w:rsid w:val="00ED1BB3"/>
@@ -15023,9 +14903,9 @@
       <w:color w:val="4F81BD"/>
     </w:rPr>
   </w:style>
-  <w:style w:type="character" w:customStyle="1" w:styleId="IntenseQuoteChar">
-    <w:name w:val="Intense Quote Char"/>
-    <w:link w:val="IntenseQuote"/>
+  <w:style w:type="character" w:customStyle="1" w:styleId="VrazncittChar">
+    <w:name w:val="Výrazný citát Char"/>
+    <w:link w:val="Vrazncitt"/>
     <w:uiPriority w:val="30"/>
     <w:rsid w:val="00ED1BB3"/>
     <w:rPr>
@@ -15036,7 +14916,7 @@
       <w:szCs w:val="20"/>
     </w:rPr>
   </w:style>
-  <w:style w:type="character" w:styleId="SubtleEmphasis">
+  <w:style w:type="character" w:styleId="Zdraznnjemn">
     <w:name w:val="Subtle Emphasis"/>
     <w:uiPriority w:val="19"/>
     <w:qFormat/>
@@ -15047,7 +14927,7 @@
       <w:color w:val="243F60"/>
     </w:rPr>
   </w:style>
-  <w:style w:type="character" w:styleId="IntenseEmphasis">
+  <w:style w:type="character" w:styleId="Zdraznnintenzivn">
     <w:name w:val="Intense Emphasis"/>
     <w:uiPriority w:val="21"/>
     <w:qFormat/>
@@ -15060,7 +14940,7 @@
       <w:spacing w:val="10"/>
     </w:rPr>
   </w:style>
-  <w:style w:type="character" w:styleId="SubtleReference">
+  <w:style w:type="character" w:styleId="Odkazjemn">
     <w:name w:val="Subtle Reference"/>
     <w:uiPriority w:val="31"/>
     <w:qFormat/>
@@ -15071,7 +14951,7 @@
       <w:color w:val="4F81BD"/>
     </w:rPr>
   </w:style>
-  <w:style w:type="character" w:styleId="IntenseReference">
+  <w:style w:type="character" w:styleId="Odkazintenzivn">
     <w:name w:val="Intense Reference"/>
     <w:uiPriority w:val="32"/>
     <w:qFormat/>
@@ -15085,7 +14965,7 @@
       <w:color w:val="4F81BD"/>
     </w:rPr>
   </w:style>
-  <w:style w:type="character" w:styleId="BookTitle">
+  <w:style w:type="character" w:styleId="Nzevknihy">
     <w:name w:val="Book Title"/>
     <w:uiPriority w:val="33"/>
     <w:qFormat/>
@@ -15098,10 +14978,10 @@
       <w:spacing w:val="9"/>
     </w:rPr>
   </w:style>
-  <w:style w:type="paragraph" w:styleId="TOCHeading">
+  <w:style w:type="paragraph" w:styleId="Nadpisobsahu">
     <w:name w:val="TOC Heading"/>
-    <w:basedOn w:val="Heading1"/>
-    <w:next w:val="Normal"/>
+    <w:basedOn w:val="Nadpis1"/>
+    <w:next w:val="Normln"/>
     <w:uiPriority w:val="39"/>
     <w:semiHidden/>
     <w:unhideWhenUsed/>
@@ -15407,7 +15287,7 @@
 </file>
 
 <file path=customXml/itemProps1.xml><?xml version="1.0" encoding="utf-8"?>
-<ds:datastoreItem xmlns:ds="http://schemas.openxmlformats.org/officeDocument/2006/customXml" ds:itemID="{7B301F46-2930-4F37-9EBA-BCE1D95522D4}">
+<ds:datastoreItem xmlns:ds="http://schemas.openxmlformats.org/officeDocument/2006/customXml" ds:itemID="{8D524CC8-DCE5-4372-BE2A-56E3CBAFDDCA}">
   <ds:schemaRefs>
     <ds:schemaRef ds:uri="http://schemas.openxmlformats.org/officeDocument/2006/bibliography"/>
   </ds:schemaRefs>

</xml_diff>